<commit_message>
Mise à jour budgétaire
</commit_message>
<xml_diff>
--- a/ressources et autres/Planification budget.docx
+++ b/ressources et autres/Planification budget.docx
@@ -292,6 +292,15 @@
               <w:jc w:val="center"/>
               <w:cnfStyle w:val="000000100000" w:firstRow="0" w:lastRow="0" w:firstColumn="0" w:lastColumn="0" w:oddVBand="0" w:evenVBand="0" w:oddHBand="1" w:evenHBand="0" w:firstRowFirstColumn="0" w:firstRowLastColumn="0" w:lastRowFirstColumn="0" w:lastRowLastColumn="0"/>
             </w:pPr>
+            <w:r>
+              <w:t>2000</w:t>
+            </w:r>
+            <w:r>
+              <w:t xml:space="preserve"> </w:t>
+            </w:r>
+            <w:r>
+              <w:t>€</w:t>
+            </w:r>
           </w:p>
         </w:tc>
         <w:tc>
@@ -319,6 +328,15 @@
               <w:jc w:val="center"/>
               <w:cnfStyle w:val="000000100000" w:firstRow="0" w:lastRow="0" w:firstColumn="0" w:lastColumn="0" w:oddVBand="0" w:evenVBand="0" w:oddHBand="1" w:evenHBand="0" w:firstRowFirstColumn="0" w:firstRowLastColumn="0" w:lastRowFirstColumn="0" w:lastRowLastColumn="0"/>
             </w:pPr>
+            <w:r>
+              <w:t>2000</w:t>
+            </w:r>
+            <w:r>
+              <w:t xml:space="preserve"> </w:t>
+            </w:r>
+            <w:r>
+              <w:t>€</w:t>
+            </w:r>
           </w:p>
         </w:tc>
       </w:tr>
@@ -339,6 +357,12 @@
             <w:r>
               <w:t>Switches</w:t>
             </w:r>
+            <w:r>
+              <w:t xml:space="preserve"> </w:t>
+            </w:r>
+            <w:r>
+              <w:t>3650 – 24PS</w:t>
+            </w:r>
           </w:p>
         </w:tc>
         <w:tc>
@@ -351,6 +375,12 @@
               <w:jc w:val="center"/>
               <w:cnfStyle w:val="000000000000" w:firstRow="0" w:lastRow="0" w:firstColumn="0" w:lastColumn="0" w:oddVBand="0" w:evenVBand="0" w:oddHBand="0" w:evenHBand="0" w:firstRowFirstColumn="0" w:firstRowLastColumn="0" w:lastRowFirstColumn="0" w:lastRowLastColumn="0"/>
             </w:pPr>
+            <w:r>
+              <w:t xml:space="preserve">2 </w:t>
+            </w:r>
+            <w:r>
+              <w:t>3000 €</w:t>
+            </w:r>
           </w:p>
         </w:tc>
         <w:tc>
@@ -363,6 +393,9 @@
               <w:jc w:val="center"/>
               <w:cnfStyle w:val="000000000000" w:firstRow="0" w:lastRow="0" w:firstColumn="0" w:lastColumn="0" w:oddVBand="0" w:evenVBand="0" w:oddHBand="0" w:evenHBand="0" w:firstRowFirstColumn="0" w:firstRowLastColumn="0" w:lastRowFirstColumn="0" w:lastRowLastColumn="0"/>
             </w:pPr>
+            <w:r>
+              <w:t>1</w:t>
+            </w:r>
           </w:p>
         </w:tc>
         <w:tc>
@@ -375,6 +408,12 @@
               <w:jc w:val="center"/>
               <w:cnfStyle w:val="000000000000" w:firstRow="0" w:lastRow="0" w:firstColumn="0" w:lastColumn="0" w:oddVBand="0" w:evenVBand="0" w:oddHBand="0" w:evenHBand="0" w:firstRowFirstColumn="0" w:firstRowLastColumn="0" w:lastRowFirstColumn="0" w:lastRowLastColumn="0"/>
             </w:pPr>
+            <w:r>
+              <w:t xml:space="preserve">2 3000 </w:t>
+            </w:r>
+            <w:r>
+              <w:t>€</w:t>
+            </w:r>
           </w:p>
         </w:tc>
       </w:tr>
@@ -394,7 +433,10 @@
               <w:jc w:val="center"/>
             </w:pPr>
             <w:r>
-              <w:t>Routeurs</w:t>
+              <w:t xml:space="preserve">Switches </w:t>
+            </w:r>
+            <w:r>
+              <w:t>2950T - 24</w:t>
             </w:r>
           </w:p>
         </w:tc>
@@ -408,6 +450,9 @@
               <w:jc w:val="center"/>
               <w:cnfStyle w:val="000000100000" w:firstRow="0" w:lastRow="0" w:firstColumn="0" w:lastColumn="0" w:oddVBand="0" w:evenVBand="0" w:oddHBand="1" w:evenHBand="0" w:firstRowFirstColumn="0" w:firstRowLastColumn="0" w:lastRowFirstColumn="0" w:lastRowLastColumn="0"/>
             </w:pPr>
+            <w:r>
+              <w:t>588,73 €</w:t>
+            </w:r>
           </w:p>
         </w:tc>
         <w:tc>
@@ -420,6 +465,9 @@
               <w:jc w:val="center"/>
               <w:cnfStyle w:val="000000100000" w:firstRow="0" w:lastRow="0" w:firstColumn="0" w:lastColumn="0" w:oddVBand="0" w:evenVBand="0" w:oddHBand="1" w:evenHBand="0" w:firstRowFirstColumn="0" w:firstRowLastColumn="0" w:lastRowFirstColumn="0" w:lastRowLastColumn="0"/>
             </w:pPr>
+            <w:r>
+              <w:t>19</w:t>
+            </w:r>
           </w:p>
         </w:tc>
         <w:tc>
@@ -432,6 +480,12 @@
               <w:jc w:val="center"/>
               <w:cnfStyle w:val="000000100000" w:firstRow="0" w:lastRow="0" w:firstColumn="0" w:lastColumn="0" w:oddVBand="0" w:evenVBand="0" w:oddHBand="1" w:evenHBand="0" w:firstRowFirstColumn="0" w:firstRowLastColumn="0" w:lastRowFirstColumn="0" w:lastRowLastColumn="0"/>
             </w:pPr>
+            <w:r>
+              <w:t xml:space="preserve">11 200 </w:t>
+            </w:r>
+            <w:r>
+              <w:t>€</w:t>
+            </w:r>
           </w:p>
         </w:tc>
       </w:tr>
@@ -448,24 +502,9 @@
           <w:p>
             <w:pPr>
               <w:jc w:val="center"/>
-              <w:rPr>
-                <w:b w:val="0"/>
-                <w:bCs w:val="0"/>
-              </w:rPr>
-            </w:pPr>
-            <w:r>
-              <w:t>Câbles Ethernet</w:t>
-            </w:r>
-          </w:p>
-          <w:p>
-            <w:pPr>
-              <w:jc w:val="center"/>
-            </w:pPr>
-            <w:r>
-              <w:t>(</w:t>
-            </w:r>
-            <w:r>
-              <w:t>Catégorie 6)</w:t>
+            </w:pPr>
+            <w:r>
+              <w:t>Routeurs</w:t>
             </w:r>
           </w:p>
         </w:tc>
@@ -479,8 +518,12 @@
               <w:jc w:val="center"/>
               <w:cnfStyle w:val="000000000000" w:firstRow="0" w:lastRow="0" w:firstColumn="0" w:lastColumn="0" w:oddVBand="0" w:evenVBand="0" w:oddHBand="0" w:evenHBand="0" w:firstRowFirstColumn="0" w:firstRowLastColumn="0" w:lastRowFirstColumn="0" w:lastRowLastColumn="0"/>
             </w:pPr>
-            <w:bookmarkStart w:id="0" w:name="_GoBack"/>
-            <w:bookmarkEnd w:id="0"/>
+            <w:r>
+              <w:t xml:space="preserve">1 000 </w:t>
+            </w:r>
+            <w:r>
+              <w:t>€</w:t>
+            </w:r>
           </w:p>
         </w:tc>
         <w:tc>
@@ -493,6 +536,9 @@
               <w:jc w:val="center"/>
               <w:cnfStyle w:val="000000000000" w:firstRow="0" w:lastRow="0" w:firstColumn="0" w:lastColumn="0" w:oddVBand="0" w:evenVBand="0" w:oddHBand="0" w:evenHBand="0" w:firstRowFirstColumn="0" w:firstRowLastColumn="0" w:lastRowFirstColumn="0" w:lastRowLastColumn="0"/>
             </w:pPr>
+            <w:r>
+              <w:t>4</w:t>
+            </w:r>
           </w:p>
         </w:tc>
         <w:tc>
@@ -505,6 +551,12 @@
               <w:jc w:val="center"/>
               <w:cnfStyle w:val="000000000000" w:firstRow="0" w:lastRow="0" w:firstColumn="0" w:lastColumn="0" w:oddVBand="0" w:evenVBand="0" w:oddHBand="0" w:evenHBand="0" w:firstRowFirstColumn="0" w:firstRowLastColumn="0" w:lastRowFirstColumn="0" w:lastRowLastColumn="0"/>
             </w:pPr>
+            <w:r>
+              <w:t xml:space="preserve">4 000 </w:t>
+            </w:r>
+            <w:r>
+              <w:t>€</w:t>
+            </w:r>
           </w:p>
         </w:tc>
       </w:tr>
@@ -516,6 +568,77 @@
         <w:tc>
           <w:tcPr>
             <w:cnfStyle w:val="001000000000" w:firstRow="0" w:lastRow="0" w:firstColumn="1" w:lastColumn="0" w:oddVBand="0" w:evenVBand="0" w:oddHBand="0" w:evenHBand="0" w:firstRowFirstColumn="0" w:firstRowLastColumn="0" w:lastRowFirstColumn="0" w:lastRowLastColumn="0"/>
+            <w:tcW w:w="1250" w:type="pct"/>
+            <w:vAlign w:val="center"/>
+          </w:tcPr>
+          <w:p>
+            <w:pPr>
+              <w:jc w:val="center"/>
+              <w:rPr>
+                <w:b w:val="0"/>
+                <w:bCs w:val="0"/>
+              </w:rPr>
+            </w:pPr>
+            <w:r>
+              <w:t>Câbles Ethernet</w:t>
+            </w:r>
+          </w:p>
+          <w:p>
+            <w:pPr>
+              <w:jc w:val="center"/>
+            </w:pPr>
+            <w:r>
+              <w:t>(</w:t>
+            </w:r>
+            <w:r>
+              <w:t>Catégorie 6)</w:t>
+            </w:r>
+          </w:p>
+        </w:tc>
+        <w:tc>
+          <w:tcPr>
+            <w:tcW w:w="1250" w:type="pct"/>
+            <w:vAlign w:val="center"/>
+          </w:tcPr>
+          <w:p>
+            <w:pPr>
+              <w:jc w:val="center"/>
+              <w:cnfStyle w:val="000000100000" w:firstRow="0" w:lastRow="0" w:firstColumn="0" w:lastColumn="0" w:oddVBand="0" w:evenVBand="0" w:oddHBand="1" w:evenHBand="0" w:firstRowFirstColumn="0" w:firstRowLastColumn="0" w:lastRowFirstColumn="0" w:lastRowLastColumn="0"/>
+            </w:pPr>
+          </w:p>
+        </w:tc>
+        <w:tc>
+          <w:tcPr>
+            <w:tcW w:w="1250" w:type="pct"/>
+            <w:vAlign w:val="center"/>
+          </w:tcPr>
+          <w:p>
+            <w:pPr>
+              <w:jc w:val="center"/>
+              <w:cnfStyle w:val="000000100000" w:firstRow="0" w:lastRow="0" w:firstColumn="0" w:lastColumn="0" w:oddVBand="0" w:evenVBand="0" w:oddHBand="1" w:evenHBand="0" w:firstRowFirstColumn="0" w:firstRowLastColumn="0" w:lastRowFirstColumn="0" w:lastRowLastColumn="0"/>
+            </w:pPr>
+          </w:p>
+        </w:tc>
+        <w:tc>
+          <w:tcPr>
+            <w:tcW w:w="1250" w:type="pct"/>
+            <w:vAlign w:val="center"/>
+          </w:tcPr>
+          <w:p>
+            <w:pPr>
+              <w:jc w:val="center"/>
+              <w:cnfStyle w:val="000000100000" w:firstRow="0" w:lastRow="0" w:firstColumn="0" w:lastColumn="0" w:oddVBand="0" w:evenVBand="0" w:oddHBand="1" w:evenHBand="0" w:firstRowFirstColumn="0" w:firstRowLastColumn="0" w:lastRowFirstColumn="0" w:lastRowLastColumn="0"/>
+            </w:pPr>
+          </w:p>
+        </w:tc>
+      </w:tr>
+      <w:tr>
+        <w:trPr>
+          <w:trHeight w:val="456"/>
+        </w:trPr>
+        <w:tc>
+          <w:tcPr>
+            <w:cnfStyle w:val="001000000000" w:firstRow="0" w:lastRow="0" w:firstColumn="1" w:lastColumn="0" w:oddVBand="0" w:evenVBand="0" w:oddHBand="0" w:evenHBand="0" w:firstRowFirstColumn="0" w:firstRowLastColumn="0" w:lastRowFirstColumn="0" w:lastRowLastColumn="0"/>
             <w:tcW w:w="3750" w:type="pct"/>
             <w:gridSpan w:val="3"/>
             <w:vAlign w:val="center"/>
@@ -537,13 +660,31 @@
           <w:p>
             <w:pPr>
               <w:jc w:val="center"/>
-              <w:cnfStyle w:val="000000100000" w:firstRow="0" w:lastRow="0" w:firstColumn="0" w:lastColumn="0" w:oddVBand="0" w:evenVBand="0" w:oddHBand="1" w:evenHBand="0" w:firstRowFirstColumn="0" w:firstRowLastColumn="0" w:lastRowFirstColumn="0" w:lastRowLastColumn="0"/>
-            </w:pPr>
+              <w:cnfStyle w:val="000000000000" w:firstRow="0" w:lastRow="0" w:firstColumn="0" w:lastColumn="0" w:oddVBand="0" w:evenVBand="0" w:oddHBand="0" w:evenHBand="0" w:firstRowFirstColumn="0" w:firstRowLastColumn="0" w:lastRowFirstColumn="0" w:lastRowLastColumn="0"/>
+            </w:pPr>
+            <w:r>
+              <w:t xml:space="preserve">27 500 </w:t>
+            </w:r>
+            <w:r>
+              <w:t>€</w:t>
+            </w:r>
           </w:p>
         </w:tc>
       </w:tr>
     </w:tbl>
     <w:p/>
+    <w:p/>
+    <w:p>
+      <w:r>
+        <w:t xml:space="preserve">Total : </w:t>
+      </w:r>
+      <w:r>
+        <w:t xml:space="preserve">70 518 </w:t>
+      </w:r>
+      <w:r>
+        <w:t>€</w:t>
+      </w:r>
+    </w:p>
     <w:p/>
     <w:p>
       <w:pPr>
@@ -579,6 +720,7 @@
         <w:contextualSpacing w:val="0"/>
       </w:pPr>
       <w:r>
+        <w:lastRenderedPageBreak/>
         <w:t>Publicité sur l’écran géant</w:t>
       </w:r>
     </w:p>
@@ -593,6 +735,56 @@
       </w:pPr>
       <w:r>
         <w:t>Ticket d’entrée pour les joueurs et le publique</w:t>
+      </w:r>
+      <w:r>
+        <w:t xml:space="preserve"> (500 </w:t>
+      </w:r>
+      <w:r>
+        <w:t>joueurs</w:t>
+      </w:r>
+      <w:r>
+        <w:t xml:space="preserve"> </w:t>
+      </w:r>
+      <w:r>
+        <w:t xml:space="preserve">x 10 </w:t>
+      </w:r>
+      <w:r>
+        <w:t>€</w:t>
+      </w:r>
+      <w:r>
+        <w:t xml:space="preserve"> &amp; </w:t>
+      </w:r>
+      <w:r>
+        <w:t xml:space="preserve">2500 </w:t>
+      </w:r>
+      <w:r>
+        <w:t xml:space="preserve">x 15 </w:t>
+      </w:r>
+      <w:r>
+        <w:t>€</w:t>
+      </w:r>
+      <w:r>
+        <w:t xml:space="preserve"> </w:t>
+      </w:r>
+      <w:r>
+        <w:t>visiteurs)</w:t>
+      </w:r>
+      <w:r>
+        <w:t xml:space="preserve"> </w:t>
+      </w:r>
+      <w:r>
+        <w:sym w:font="Wingdings" w:char="F0E0"/>
+      </w:r>
+      <w:r>
+        <w:t xml:space="preserve"> </w:t>
+      </w:r>
+      <w:r>
+        <w:t xml:space="preserve">42 500 </w:t>
+      </w:r>
+      <w:bookmarkStart w:id="0" w:name="_GoBack"/>
+      <w:bookmarkEnd w:id="0"/>
+      <w:r>
+        <w:t>€</w:t>
       </w:r>
     </w:p>
     <w:p>

</xml_diff>

<commit_message>
Ajout de matériel de secours
</commit_message>
<xml_diff>
--- a/ressources et autres/Planification budget.docx
+++ b/ressources et autres/Planification budget.docx
@@ -316,6 +316,9 @@
             <w:r>
               <w:t>1</w:t>
             </w:r>
+            <w:r>
+              <w:t xml:space="preserve"> + 1</w:t>
+            </w:r>
           </w:p>
         </w:tc>
         <w:tc>
@@ -333,6 +336,12 @@
             </w:r>
             <w:r>
               <w:t xml:space="preserve"> </w:t>
+            </w:r>
+            <w:r>
+              <w:t>€</w:t>
+            </w:r>
+            <w:r>
+              <w:t xml:space="preserve"> + 2000 </w:t>
             </w:r>
             <w:r>
               <w:t>€</w:t>
@@ -396,6 +405,9 @@
             <w:r>
               <w:t>1</w:t>
             </w:r>
+            <w:r>
+              <w:t xml:space="preserve"> + 1</w:t>
+            </w:r>
           </w:p>
         </w:tc>
         <w:tc>
@@ -408,6 +420,15 @@
               <w:jc w:val="center"/>
               <w:cnfStyle w:val="000000000000" w:firstRow="0" w:lastRow="0" w:firstColumn="0" w:lastColumn="0" w:oddVBand="0" w:evenVBand="0" w:oddHBand="0" w:evenHBand="0" w:firstRowFirstColumn="0" w:firstRowLastColumn="0" w:lastRowFirstColumn="0" w:lastRowLastColumn="0"/>
             </w:pPr>
+            <w:r>
+              <w:t xml:space="preserve">2 3000 </w:t>
+            </w:r>
+            <w:r>
+              <w:t>€</w:t>
+            </w:r>
+            <w:r>
+              <w:t xml:space="preserve"> + </w:t>
+            </w:r>
             <w:r>
               <w:t xml:space="preserve">2 3000 </w:t>
             </w:r>
@@ -468,6 +489,9 @@
             <w:r>
               <w:t>19</w:t>
             </w:r>
+            <w:r>
+              <w:t xml:space="preserve"> + 2</w:t>
+            </w:r>
           </w:p>
         </w:tc>
         <w:tc>
@@ -482,6 +506,12 @@
             </w:pPr>
             <w:r>
               <w:t xml:space="preserve">11 200 </w:t>
+            </w:r>
+            <w:r>
+              <w:t>€</w:t>
+            </w:r>
+            <w:r>
+              <w:t xml:space="preserve"> + 1200 </w:t>
             </w:r>
             <w:r>
               <w:t>€</w:t>
@@ -539,6 +569,9 @@
             <w:r>
               <w:t>4</w:t>
             </w:r>
+            <w:r>
+              <w:t xml:space="preserve"> + 2</w:t>
+            </w:r>
           </w:p>
         </w:tc>
         <w:tc>
@@ -553,6 +586,12 @@
             </w:pPr>
             <w:r>
               <w:t xml:space="preserve">4 000 </w:t>
+            </w:r>
+            <w:r>
+              <w:t>€</w:t>
+            </w:r>
+            <w:r>
+              <w:t xml:space="preserve"> + 2000 </w:t>
             </w:r>
             <w:r>
               <w:t>€</w:t>
@@ -684,6 +723,23 @@
       <w:r>
         <w:t>€</w:t>
       </w:r>
+      <w:r>
+        <w:t xml:space="preserve"> + 7 500 </w:t>
+      </w:r>
+      <w:r>
+        <w:t>€</w:t>
+      </w:r>
+      <w:r>
+        <w:t xml:space="preserve"> = </w:t>
+      </w:r>
+      <w:r>
+        <w:t xml:space="preserve">78 018 </w:t>
+      </w:r>
+      <w:r>
+        <w:t>€</w:t>
+      </w:r>
+      <w:bookmarkStart w:id="0" w:name="_GoBack"/>
+      <w:bookmarkEnd w:id="0"/>
     </w:p>
     <w:p/>
     <w:p>
@@ -781,8 +837,6 @@
       <w:r>
         <w:t xml:space="preserve">42 500 </w:t>
       </w:r>
-      <w:bookmarkStart w:id="0" w:name="_GoBack"/>
-      <w:bookmarkEnd w:id="0"/>
       <w:r>
         <w:t>€</w:t>
       </w:r>

</xml_diff>

<commit_message>
Mise à jour budget
</commit_message>
<xml_diff>
--- a/ressources et autres/Planification budget.docx
+++ b/ressources et autres/Planification budget.docx
@@ -388,7 +388,7 @@
               <w:t xml:space="preserve">2 </w:t>
             </w:r>
             <w:r>
-              <w:t>3000 €</w:t>
+              <w:t>300 €</w:t>
             </w:r>
           </w:p>
         </w:tc>
@@ -421,16 +421,13 @@
               <w:cnfStyle w:val="000000000000" w:firstRow="0" w:lastRow="0" w:firstColumn="0" w:lastColumn="0" w:oddVBand="0" w:evenVBand="0" w:oddHBand="0" w:evenHBand="0" w:firstRowFirstColumn="0" w:firstRowLastColumn="0" w:lastRowFirstColumn="0" w:lastRowLastColumn="0"/>
             </w:pPr>
             <w:r>
-              <w:t xml:space="preserve">2 3000 </w:t>
+              <w:t xml:space="preserve">2 300 </w:t>
             </w:r>
             <w:r>
               <w:t>€</w:t>
             </w:r>
             <w:r>
-              <w:t xml:space="preserve"> + </w:t>
-            </w:r>
-            <w:r>
-              <w:t xml:space="preserve">2 3000 </w:t>
+              <w:t xml:space="preserve"> + 2 300 </w:t>
             </w:r>
             <w:r>
               <w:t>€</w:t>
@@ -487,7 +484,7 @@
               <w:cnfStyle w:val="000000100000" w:firstRow="0" w:lastRow="0" w:firstColumn="0" w:lastColumn="0" w:oddVBand="0" w:evenVBand="0" w:oddHBand="1" w:evenHBand="0" w:firstRowFirstColumn="0" w:firstRowLastColumn="0" w:lastRowFirstColumn="0" w:lastRowLastColumn="0"/>
             </w:pPr>
             <w:r>
-              <w:t>19</w:t>
+              <w:t>25</w:t>
             </w:r>
             <w:r>
               <w:t xml:space="preserve"> + 2</w:t>
@@ -505,7 +502,13 @@
               <w:cnfStyle w:val="000000100000" w:firstRow="0" w:lastRow="0" w:firstColumn="0" w:lastColumn="0" w:oddVBand="0" w:evenVBand="0" w:oddHBand="1" w:evenHBand="0" w:firstRowFirstColumn="0" w:firstRowLastColumn="0" w:lastRowFirstColumn="0" w:lastRowLastColumn="0"/>
             </w:pPr>
             <w:r>
-              <w:t xml:space="preserve">11 200 </w:t>
+              <w:t>1</w:t>
+            </w:r>
+            <w:r>
+              <w:t>4 800</w:t>
+            </w:r>
+            <w:r>
+              <w:t xml:space="preserve"> </w:t>
             </w:r>
             <w:r>
               <w:t>€</w:t>
@@ -613,24 +616,9 @@
           <w:p>
             <w:pPr>
               <w:jc w:val="center"/>
-              <w:rPr>
-                <w:b w:val="0"/>
-                <w:bCs w:val="0"/>
-              </w:rPr>
-            </w:pPr>
-            <w:r>
-              <w:t>Câbles Ethernet</w:t>
-            </w:r>
-          </w:p>
-          <w:p>
-            <w:pPr>
-              <w:jc w:val="center"/>
-            </w:pPr>
-            <w:r>
-              <w:t>(</w:t>
-            </w:r>
-            <w:r>
-              <w:t>Catégorie 6)</w:t>
+            </w:pPr>
+            <w:r>
+              <w:t>Point d’accès wifi</w:t>
             </w:r>
           </w:p>
         </w:tc>
@@ -644,6 +632,9 @@
               <w:jc w:val="center"/>
               <w:cnfStyle w:val="000000100000" w:firstRow="0" w:lastRow="0" w:firstColumn="0" w:lastColumn="0" w:oddVBand="0" w:evenVBand="0" w:oddHBand="1" w:evenHBand="0" w:firstRowFirstColumn="0" w:firstRowLastColumn="0" w:lastRowFirstColumn="0" w:lastRowLastColumn="0"/>
             </w:pPr>
+            <w:r>
+              <w:t>?</w:t>
+            </w:r>
           </w:p>
         </w:tc>
         <w:tc>
@@ -656,6 +647,9 @@
               <w:jc w:val="center"/>
               <w:cnfStyle w:val="000000100000" w:firstRow="0" w:lastRow="0" w:firstColumn="0" w:lastColumn="0" w:oddVBand="0" w:evenVBand="0" w:oddHBand="1" w:evenHBand="0" w:firstRowFirstColumn="0" w:firstRowLastColumn="0" w:lastRowFirstColumn="0" w:lastRowLastColumn="0"/>
             </w:pPr>
+            <w:r>
+              <w:t>1</w:t>
+            </w:r>
           </w:p>
         </w:tc>
         <w:tc>
@@ -668,6 +662,11 @@
               <w:jc w:val="center"/>
               <w:cnfStyle w:val="000000100000" w:firstRow="0" w:lastRow="0" w:firstColumn="0" w:lastColumn="0" w:oddVBand="0" w:evenVBand="0" w:oddHBand="1" w:evenHBand="0" w:firstRowFirstColumn="0" w:firstRowLastColumn="0" w:lastRowFirstColumn="0" w:lastRowLastColumn="0"/>
             </w:pPr>
+            <w:r>
+              <w:t>?</w:t>
+            </w:r>
+            <w:bookmarkStart w:id="0" w:name="_GoBack"/>
+            <w:bookmarkEnd w:id="0"/>
           </w:p>
         </w:tc>
       </w:tr>
@@ -678,6 +677,78 @@
         <w:tc>
           <w:tcPr>
             <w:cnfStyle w:val="001000000000" w:firstRow="0" w:lastRow="0" w:firstColumn="1" w:lastColumn="0" w:oddVBand="0" w:evenVBand="0" w:oddHBand="0" w:evenHBand="0" w:firstRowFirstColumn="0" w:firstRowLastColumn="0" w:lastRowFirstColumn="0" w:lastRowLastColumn="0"/>
+            <w:tcW w:w="1250" w:type="pct"/>
+            <w:vAlign w:val="center"/>
+          </w:tcPr>
+          <w:p>
+            <w:pPr>
+              <w:jc w:val="center"/>
+              <w:rPr>
+                <w:b w:val="0"/>
+                <w:bCs w:val="0"/>
+              </w:rPr>
+            </w:pPr>
+            <w:r>
+              <w:t>Câbles Ethernet</w:t>
+            </w:r>
+          </w:p>
+          <w:p>
+            <w:pPr>
+              <w:jc w:val="center"/>
+            </w:pPr>
+            <w:r>
+              <w:t>(</w:t>
+            </w:r>
+            <w:r>
+              <w:t>Catégorie 6)</w:t>
+            </w:r>
+          </w:p>
+        </w:tc>
+        <w:tc>
+          <w:tcPr>
+            <w:tcW w:w="1250" w:type="pct"/>
+            <w:vAlign w:val="center"/>
+          </w:tcPr>
+          <w:p>
+            <w:pPr>
+              <w:jc w:val="center"/>
+              <w:cnfStyle w:val="000000000000" w:firstRow="0" w:lastRow="0" w:firstColumn="0" w:lastColumn="0" w:oddVBand="0" w:evenVBand="0" w:oddHBand="0" w:evenHBand="0" w:firstRowFirstColumn="0" w:firstRowLastColumn="0" w:lastRowFirstColumn="0" w:lastRowLastColumn="0"/>
+            </w:pPr>
+          </w:p>
+        </w:tc>
+        <w:tc>
+          <w:tcPr>
+            <w:tcW w:w="1250" w:type="pct"/>
+            <w:vAlign w:val="center"/>
+          </w:tcPr>
+          <w:p>
+            <w:pPr>
+              <w:jc w:val="center"/>
+              <w:cnfStyle w:val="000000000000" w:firstRow="0" w:lastRow="0" w:firstColumn="0" w:lastColumn="0" w:oddVBand="0" w:evenVBand="0" w:oddHBand="0" w:evenHBand="0" w:firstRowFirstColumn="0" w:firstRowLastColumn="0" w:lastRowFirstColumn="0" w:lastRowLastColumn="0"/>
+            </w:pPr>
+          </w:p>
+        </w:tc>
+        <w:tc>
+          <w:tcPr>
+            <w:tcW w:w="1250" w:type="pct"/>
+            <w:vAlign w:val="center"/>
+          </w:tcPr>
+          <w:p>
+            <w:pPr>
+              <w:jc w:val="center"/>
+              <w:cnfStyle w:val="000000000000" w:firstRow="0" w:lastRow="0" w:firstColumn="0" w:lastColumn="0" w:oddVBand="0" w:evenVBand="0" w:oddHBand="0" w:evenHBand="0" w:firstRowFirstColumn="0" w:firstRowLastColumn="0" w:lastRowFirstColumn="0" w:lastRowLastColumn="0"/>
+            </w:pPr>
+          </w:p>
+        </w:tc>
+      </w:tr>
+      <w:tr>
+        <w:trPr>
+          <w:cnfStyle w:val="000000100000" w:firstRow="0" w:lastRow="0" w:firstColumn="0" w:lastColumn="0" w:oddVBand="0" w:evenVBand="0" w:oddHBand="1" w:evenHBand="0" w:firstRowFirstColumn="0" w:firstRowLastColumn="0" w:lastRowFirstColumn="0" w:lastRowLastColumn="0"/>
+          <w:trHeight w:val="456"/>
+        </w:trPr>
+        <w:tc>
+          <w:tcPr>
+            <w:cnfStyle w:val="001000000000" w:firstRow="0" w:lastRow="0" w:firstColumn="1" w:lastColumn="0" w:oddVBand="0" w:evenVBand="0" w:oddHBand="0" w:evenHBand="0" w:firstRowFirstColumn="0" w:firstRowLastColumn="0" w:lastRowFirstColumn="0" w:lastRowLastColumn="0"/>
             <w:tcW w:w="3750" w:type="pct"/>
             <w:gridSpan w:val="3"/>
             <w:vAlign w:val="center"/>
@@ -699,10 +770,13 @@
           <w:p>
             <w:pPr>
               <w:jc w:val="center"/>
-              <w:cnfStyle w:val="000000000000" w:firstRow="0" w:lastRow="0" w:firstColumn="0" w:lastColumn="0" w:oddVBand="0" w:evenVBand="0" w:oddHBand="0" w:evenHBand="0" w:firstRowFirstColumn="0" w:firstRowLastColumn="0" w:lastRowFirstColumn="0" w:lastRowLastColumn="0"/>
-            </w:pPr>
-            <w:r>
-              <w:t xml:space="preserve">27 500 </w:t>
+              <w:cnfStyle w:val="000000100000" w:firstRow="0" w:lastRow="0" w:firstColumn="0" w:lastColumn="0" w:oddVBand="0" w:evenVBand="0" w:oddHBand="1" w:evenHBand="0" w:firstRowFirstColumn="0" w:firstRowLastColumn="0" w:lastRowFirstColumn="0" w:lastRowLastColumn="0"/>
+            </w:pPr>
+            <w:r>
+              <w:t>30 600</w:t>
+            </w:r>
+            <w:r>
+              <w:t xml:space="preserve"> </w:t>
             </w:r>
             <w:r>
               <w:t>€</w:t>
@@ -714,32 +788,26 @@
     <w:p/>
     <w:p/>
     <w:p>
+      <w:commentRangeStart w:id="1"/>
       <w:r>
         <w:t xml:space="preserve">Total : </w:t>
       </w:r>
       <w:r>
-        <w:t xml:space="preserve">70 518 </w:t>
+        <w:t>73</w:t>
+      </w:r>
+      <w:r>
+        <w:t xml:space="preserve"> 618 </w:t>
       </w:r>
       <w:r>
         <w:t>€</w:t>
       </w:r>
-      <w:r>
-        <w:t xml:space="preserve"> + 7 500 </w:t>
-      </w:r>
-      <w:r>
-        <w:t>€</w:t>
-      </w:r>
-      <w:r>
-        <w:t xml:space="preserve"> = </w:t>
-      </w:r>
-      <w:r>
-        <w:t xml:space="preserve">78 018 </w:t>
-      </w:r>
-      <w:r>
-        <w:t>€</w:t>
-      </w:r>
-      <w:bookmarkStart w:id="0" w:name="_GoBack"/>
-      <w:bookmarkEnd w:id="0"/>
+      <w:commentRangeEnd w:id="1"/>
+      <w:r>
+        <w:rPr>
+          <w:rStyle w:val="Marquedecommentaire"/>
+        </w:rPr>
+        <w:commentReference w:id="1"/>
+      </w:r>
     </w:p>
     <w:p/>
     <w:p>
@@ -760,6 +828,7 @@
         <w:contextualSpacing w:val="0"/>
       </w:pPr>
       <w:r>
+        <w:lastRenderedPageBreak/>
         <w:t>Sponsoring</w:t>
       </w:r>
       <w:r>
@@ -776,7 +845,6 @@
         <w:contextualSpacing w:val="0"/>
       </w:pPr>
       <w:r>
-        <w:lastRenderedPageBreak/>
         <w:t>Publicité sur l’écran géant</w:t>
       </w:r>
     </w:p>
@@ -874,6 +942,52 @@
 </w:document>
 </file>
 
+<file path=word/comments.xml><?xml version="1.0" encoding="utf-8"?>
+<w:comments xmlns:wpc="http://schemas.microsoft.com/office/word/2010/wordprocessingCanvas" xmlns:cx="http://schemas.microsoft.com/office/drawing/2014/chartex" xmlns:cx1="http://schemas.microsoft.com/office/drawing/2015/9/8/chartex" xmlns:cx2="http://schemas.microsoft.com/office/drawing/2015/10/21/chartex" xmlns:cx3="http://schemas.microsoft.com/office/drawing/2016/5/9/chartex" xmlns:cx4="http://schemas.microsoft.com/office/drawing/2016/5/10/chartex" xmlns:cx5="http://schemas.microsoft.com/office/drawing/2016/5/11/chartex" xmlns:cx6="http://schemas.microsoft.com/office/drawing/2016/5/12/chartex" xmlns:cx7="http://schemas.microsoft.com/office/drawing/2016/5/13/chartex" xmlns:cx8="http://schemas.microsoft.com/office/drawing/2016/5/14/chartex" xmlns:mc="http://schemas.openxmlformats.org/markup-compatibility/2006" xmlns:aink="http://schemas.microsoft.com/office/drawing/2016/ink" xmlns:am3d="http://schemas.microsoft.com/office/drawing/2017/model3d" xmlns:o="urn:schemas-microsoft-com:office:office" xmlns:r="http://schemas.openxmlformats.org/officeDocument/2006/relationships" xmlns:m="http://schemas.openxmlformats.org/officeDocument/2006/math" xmlns:v="urn:schemas-microsoft-com:vml" xmlns:wp14="http://schemas.microsoft.com/office/word/2010/wordprocessingDrawing" xmlns:wp="http://schemas.openxmlformats.org/drawingml/2006/wordprocessingDrawing" xmlns:w10="urn:schemas-microsoft-com:office:word" xmlns:w="http://schemas.openxmlformats.org/wordprocessingml/2006/main" xmlns:w14="http://schemas.microsoft.com/office/word/2010/wordml" xmlns:w15="http://schemas.microsoft.com/office/word/2012/wordml" xmlns:w16cid="http://schemas.microsoft.com/office/word/2016/wordml/cid" xmlns:w16se="http://schemas.microsoft.com/office/word/2015/wordml/symex" xmlns:wpg="http://schemas.microsoft.com/office/word/2010/wordprocessingGroup" xmlns:wpi="http://schemas.microsoft.com/office/word/2010/wordprocessingInk" xmlns:wne="http://schemas.microsoft.com/office/word/2006/wordml" xmlns:wps="http://schemas.microsoft.com/office/word/2010/wordprocessingShape" mc:Ignorable="w14 w15 w16se w16cid wp14">
+  <w:comment w:id="1" w:author="Tristan BOULESTEIX" w:date="2017-12-18T16:16:00Z" w:initials="TB">
+    <w:p>
+      <w:pPr>
+        <w:pStyle w:val="Commentaire"/>
+      </w:pPr>
+      <w:r>
+        <w:rPr>
+          <w:rStyle w:val="Marquedecommentaire"/>
+        </w:rPr>
+        <w:annotationRef/>
+      </w:r>
+    </w:p>
+    <w:p>
+      <w:pPr>
+        <w:pStyle w:val="Commentaire"/>
+      </w:pPr>
+      <w:r>
+        <w:t>À recalculer</w:t>
+      </w:r>
+    </w:p>
+    <w:p>
+      <w:pPr>
+        <w:pStyle w:val="Commentaire"/>
+      </w:pPr>
+      <w:r>
+        <w:t>Chaque fois que je fais le calcul, je tombe sur un résultat différent.</w:t>
+      </w:r>
+    </w:p>
+  </w:comment>
+</w:comments>
+</file>
+
+<file path=word/commentsExtended.xml><?xml version="1.0" encoding="utf-8"?>
+<w15:commentsEx xmlns:wpc="http://schemas.microsoft.com/office/word/2010/wordprocessingCanvas" xmlns:cx="http://schemas.microsoft.com/office/drawing/2014/chartex" xmlns:cx1="http://schemas.microsoft.com/office/drawing/2015/9/8/chartex" xmlns:cx2="http://schemas.microsoft.com/office/drawing/2015/10/21/chartex" xmlns:cx3="http://schemas.microsoft.com/office/drawing/2016/5/9/chartex" xmlns:cx4="http://schemas.microsoft.com/office/drawing/2016/5/10/chartex" xmlns:cx5="http://schemas.microsoft.com/office/drawing/2016/5/11/chartex" xmlns:cx6="http://schemas.microsoft.com/office/drawing/2016/5/12/chartex" xmlns:cx7="http://schemas.microsoft.com/office/drawing/2016/5/13/chartex" xmlns:cx8="http://schemas.microsoft.com/office/drawing/2016/5/14/chartex" xmlns:mc="http://schemas.openxmlformats.org/markup-compatibility/2006" xmlns:aink="http://schemas.microsoft.com/office/drawing/2016/ink" xmlns:am3d="http://schemas.microsoft.com/office/drawing/2017/model3d" xmlns:o="urn:schemas-microsoft-com:office:office" xmlns:r="http://schemas.openxmlformats.org/officeDocument/2006/relationships" xmlns:m="http://schemas.openxmlformats.org/officeDocument/2006/math" xmlns:v="urn:schemas-microsoft-com:vml" xmlns:wp14="http://schemas.microsoft.com/office/word/2010/wordprocessingDrawing" xmlns:wp="http://schemas.openxmlformats.org/drawingml/2006/wordprocessingDrawing" xmlns:w10="urn:schemas-microsoft-com:office:word" xmlns:w="http://schemas.openxmlformats.org/wordprocessingml/2006/main" xmlns:w14="http://schemas.microsoft.com/office/word/2010/wordml" xmlns:w15="http://schemas.microsoft.com/office/word/2012/wordml" xmlns:w16cid="http://schemas.microsoft.com/office/word/2016/wordml/cid" xmlns:w16se="http://schemas.microsoft.com/office/word/2015/wordml/symex" xmlns:wpg="http://schemas.microsoft.com/office/word/2010/wordprocessingGroup" xmlns:wpi="http://schemas.microsoft.com/office/word/2010/wordprocessingInk" xmlns:wne="http://schemas.microsoft.com/office/word/2006/wordml" xmlns:wps="http://schemas.microsoft.com/office/word/2010/wordprocessingShape" mc:Ignorable="w14 w15 w16se w16cid wp14">
+  <w15:commentEx w15:paraId="4418F041" w15:done="0"/>
+</w15:commentsEx>
+</file>
+
+<file path=word/commentsIds.xml><?xml version="1.0" encoding="utf-8"?>
+<w16cid:commentsIds xmlns:wpc="http://schemas.microsoft.com/office/word/2010/wordprocessingCanvas" xmlns:cx="http://schemas.microsoft.com/office/drawing/2014/chartex" xmlns:cx1="http://schemas.microsoft.com/office/drawing/2015/9/8/chartex" xmlns:cx2="http://schemas.microsoft.com/office/drawing/2015/10/21/chartex" xmlns:cx3="http://schemas.microsoft.com/office/drawing/2016/5/9/chartex" xmlns:cx4="http://schemas.microsoft.com/office/drawing/2016/5/10/chartex" xmlns:cx5="http://schemas.microsoft.com/office/drawing/2016/5/11/chartex" xmlns:cx6="http://schemas.microsoft.com/office/drawing/2016/5/12/chartex" xmlns:cx7="http://schemas.microsoft.com/office/drawing/2016/5/13/chartex" xmlns:cx8="http://schemas.microsoft.com/office/drawing/2016/5/14/chartex" xmlns:mc="http://schemas.openxmlformats.org/markup-compatibility/2006" xmlns:aink="http://schemas.microsoft.com/office/drawing/2016/ink" xmlns:am3d="http://schemas.microsoft.com/office/drawing/2017/model3d" xmlns:o="urn:schemas-microsoft-com:office:office" xmlns:r="http://schemas.openxmlformats.org/officeDocument/2006/relationships" xmlns:m="http://schemas.openxmlformats.org/officeDocument/2006/math" xmlns:v="urn:schemas-microsoft-com:vml" xmlns:wp14="http://schemas.microsoft.com/office/word/2010/wordprocessingDrawing" xmlns:wp="http://schemas.openxmlformats.org/drawingml/2006/wordprocessingDrawing" xmlns:w10="urn:schemas-microsoft-com:office:word" xmlns:w="http://schemas.openxmlformats.org/wordprocessingml/2006/main" xmlns:w14="http://schemas.microsoft.com/office/word/2010/wordml" xmlns:w15="http://schemas.microsoft.com/office/word/2012/wordml" xmlns:w16cid="http://schemas.microsoft.com/office/word/2016/wordml/cid" xmlns:w16se="http://schemas.microsoft.com/office/word/2015/wordml/symex" xmlns:wpg="http://schemas.microsoft.com/office/word/2010/wordprocessingGroup" xmlns:wpi="http://schemas.microsoft.com/office/word/2010/wordprocessingInk" xmlns:wne="http://schemas.microsoft.com/office/word/2006/wordml" xmlns:wps="http://schemas.microsoft.com/office/word/2010/wordprocessingShape" mc:Ignorable="w14 w15 w16se w16cid wp14">
+  <w16cid:commentId w16cid:paraId="4418F041" w16cid:durableId="1DE2684D"/>
+</w16cid:commentsIds>
+</file>
+
 <file path=word/numbering.xml><?xml version="1.0" encoding="utf-8"?>
 <w:numbering xmlns:wpc="http://schemas.microsoft.com/office/word/2010/wordprocessingCanvas" xmlns:cx="http://schemas.microsoft.com/office/drawing/2014/chartex" xmlns:cx1="http://schemas.microsoft.com/office/drawing/2015/9/8/chartex" xmlns:cx2="http://schemas.microsoft.com/office/drawing/2015/10/21/chartex" xmlns:cx3="http://schemas.microsoft.com/office/drawing/2016/5/9/chartex" xmlns:cx4="http://schemas.microsoft.com/office/drawing/2016/5/10/chartex" xmlns:cx5="http://schemas.microsoft.com/office/drawing/2016/5/11/chartex" xmlns:cx6="http://schemas.microsoft.com/office/drawing/2016/5/12/chartex" xmlns:cx7="http://schemas.microsoft.com/office/drawing/2016/5/13/chartex" xmlns:cx8="http://schemas.microsoft.com/office/drawing/2016/5/14/chartex" xmlns:mc="http://schemas.openxmlformats.org/markup-compatibility/2006" xmlns:aink="http://schemas.microsoft.com/office/drawing/2016/ink" xmlns:am3d="http://schemas.microsoft.com/office/drawing/2017/model3d" xmlns:o="urn:schemas-microsoft-com:office:office" xmlns:r="http://schemas.openxmlformats.org/officeDocument/2006/relationships" xmlns:m="http://schemas.openxmlformats.org/officeDocument/2006/math" xmlns:v="urn:schemas-microsoft-com:vml" xmlns:wp14="http://schemas.microsoft.com/office/word/2010/wordprocessingDrawing" xmlns:wp="http://schemas.openxmlformats.org/drawingml/2006/wordprocessingDrawing" xmlns:w10="urn:schemas-microsoft-com:office:word" xmlns:w="http://schemas.openxmlformats.org/wordprocessingml/2006/main" xmlns:w14="http://schemas.microsoft.com/office/word/2010/wordml" xmlns:w15="http://schemas.microsoft.com/office/word/2012/wordml" xmlns:w16cid="http://schemas.microsoft.com/office/word/2016/wordml/cid" xmlns:w16se="http://schemas.microsoft.com/office/word/2015/wordml/symex" xmlns:wpg="http://schemas.microsoft.com/office/word/2010/wordprocessingGroup" xmlns:wpi="http://schemas.microsoft.com/office/word/2010/wordprocessingInk" xmlns:wne="http://schemas.microsoft.com/office/word/2006/wordml" xmlns:wps="http://schemas.microsoft.com/office/word/2010/wordprocessingShape" mc:Ignorable="w14 w15 w16se w16cid wp14">
   <w:abstractNum w:abstractNumId="0" w15:restartNumberingAfterBreak="0">
@@ -992,6 +1106,14 @@
     <w:abstractNumId w:val="0"/>
   </w:num>
 </w:numbering>
+</file>
+
+<file path=word/people.xml><?xml version="1.0" encoding="utf-8"?>
+<w15:people xmlns:wpc="http://schemas.microsoft.com/office/word/2010/wordprocessingCanvas" xmlns:cx="http://schemas.microsoft.com/office/drawing/2014/chartex" xmlns:cx1="http://schemas.microsoft.com/office/drawing/2015/9/8/chartex" xmlns:cx2="http://schemas.microsoft.com/office/drawing/2015/10/21/chartex" xmlns:cx3="http://schemas.microsoft.com/office/drawing/2016/5/9/chartex" xmlns:cx4="http://schemas.microsoft.com/office/drawing/2016/5/10/chartex" xmlns:cx5="http://schemas.microsoft.com/office/drawing/2016/5/11/chartex" xmlns:cx6="http://schemas.microsoft.com/office/drawing/2016/5/12/chartex" xmlns:cx7="http://schemas.microsoft.com/office/drawing/2016/5/13/chartex" xmlns:cx8="http://schemas.microsoft.com/office/drawing/2016/5/14/chartex" xmlns:mc="http://schemas.openxmlformats.org/markup-compatibility/2006" xmlns:aink="http://schemas.microsoft.com/office/drawing/2016/ink" xmlns:am3d="http://schemas.microsoft.com/office/drawing/2017/model3d" xmlns:o="urn:schemas-microsoft-com:office:office" xmlns:r="http://schemas.openxmlformats.org/officeDocument/2006/relationships" xmlns:m="http://schemas.openxmlformats.org/officeDocument/2006/math" xmlns:v="urn:schemas-microsoft-com:vml" xmlns:wp14="http://schemas.microsoft.com/office/word/2010/wordprocessingDrawing" xmlns:wp="http://schemas.openxmlformats.org/drawingml/2006/wordprocessingDrawing" xmlns:w10="urn:schemas-microsoft-com:office:word" xmlns:w="http://schemas.openxmlformats.org/wordprocessingml/2006/main" xmlns:w14="http://schemas.microsoft.com/office/word/2010/wordml" xmlns:w15="http://schemas.microsoft.com/office/word/2012/wordml" xmlns:w16cid="http://schemas.microsoft.com/office/word/2016/wordml/cid" xmlns:w16se="http://schemas.microsoft.com/office/word/2015/wordml/symex" xmlns:wpg="http://schemas.microsoft.com/office/word/2010/wordprocessingGroup" xmlns:wpi="http://schemas.microsoft.com/office/word/2010/wordprocessingInk" xmlns:wne="http://schemas.microsoft.com/office/word/2006/wordml" xmlns:wps="http://schemas.microsoft.com/office/word/2010/wordprocessingShape" mc:Ignorable="w14 w15 w16se w16cid wp14">
+  <w15:person w15:author="Tristan BOULESTEIX">
+    <w15:presenceInfo w15:providerId="None" w15:userId="Tristan BOULESTEIX"/>
+  </w15:person>
+</w15:people>
 </file>
 
 <file path=word/styles.xml><?xml version="1.0" encoding="utf-8"?>
@@ -1645,6 +1767,104 @@
       </w:tcPr>
     </w:tblStylePr>
   </w:style>
+  <w:style w:type="character" w:styleId="Marquedecommentaire">
+    <w:name w:val="annotation reference"/>
+    <w:basedOn w:val="Policepardfaut"/>
+    <w:uiPriority w:val="99"/>
+    <w:semiHidden/>
+    <w:unhideWhenUsed/>
+    <w:rsid w:val="00C45F1F"/>
+    <w:rPr>
+      <w:sz w:val="16"/>
+      <w:szCs w:val="16"/>
+    </w:rPr>
+  </w:style>
+  <w:style w:type="paragraph" w:styleId="Commentaire">
+    <w:name w:val="annotation text"/>
+    <w:basedOn w:val="Normal"/>
+    <w:link w:val="CommentaireCar"/>
+    <w:uiPriority w:val="99"/>
+    <w:semiHidden/>
+    <w:unhideWhenUsed/>
+    <w:rsid w:val="00C45F1F"/>
+    <w:pPr>
+      <w:spacing w:line="240" w:lineRule="auto"/>
+    </w:pPr>
+    <w:rPr>
+      <w:sz w:val="20"/>
+      <w:szCs w:val="20"/>
+    </w:rPr>
+  </w:style>
+  <w:style w:type="character" w:customStyle="1" w:styleId="CommentaireCar">
+    <w:name w:val="Commentaire Car"/>
+    <w:basedOn w:val="Policepardfaut"/>
+    <w:link w:val="Commentaire"/>
+    <w:uiPriority w:val="99"/>
+    <w:semiHidden/>
+    <w:rsid w:val="00C45F1F"/>
+    <w:rPr>
+      <w:sz w:val="20"/>
+      <w:szCs w:val="20"/>
+    </w:rPr>
+  </w:style>
+  <w:style w:type="paragraph" w:styleId="Objetducommentaire">
+    <w:name w:val="annotation subject"/>
+    <w:basedOn w:val="Commentaire"/>
+    <w:next w:val="Commentaire"/>
+    <w:link w:val="ObjetducommentaireCar"/>
+    <w:uiPriority w:val="99"/>
+    <w:semiHidden/>
+    <w:unhideWhenUsed/>
+    <w:rsid w:val="00C45F1F"/>
+    <w:rPr>
+      <w:b/>
+      <w:bCs/>
+    </w:rPr>
+  </w:style>
+  <w:style w:type="character" w:customStyle="1" w:styleId="ObjetducommentaireCar">
+    <w:name w:val="Objet du commentaire Car"/>
+    <w:basedOn w:val="CommentaireCar"/>
+    <w:link w:val="Objetducommentaire"/>
+    <w:uiPriority w:val="99"/>
+    <w:semiHidden/>
+    <w:rsid w:val="00C45F1F"/>
+    <w:rPr>
+      <w:b/>
+      <w:bCs/>
+      <w:sz w:val="20"/>
+      <w:szCs w:val="20"/>
+    </w:rPr>
+  </w:style>
+  <w:style w:type="paragraph" w:styleId="Textedebulles">
+    <w:name w:val="Balloon Text"/>
+    <w:basedOn w:val="Normal"/>
+    <w:link w:val="TextedebullesCar"/>
+    <w:uiPriority w:val="99"/>
+    <w:semiHidden/>
+    <w:unhideWhenUsed/>
+    <w:rsid w:val="00C45F1F"/>
+    <w:pPr>
+      <w:spacing w:after="0" w:line="240" w:lineRule="auto"/>
+    </w:pPr>
+    <w:rPr>
+      <w:rFonts w:ascii="Segoe UI" w:hAnsi="Segoe UI" w:cs="Segoe UI"/>
+      <w:sz w:val="18"/>
+      <w:szCs w:val="18"/>
+    </w:rPr>
+  </w:style>
+  <w:style w:type="character" w:customStyle="1" w:styleId="TextedebullesCar">
+    <w:name w:val="Texte de bulles Car"/>
+    <w:basedOn w:val="Policepardfaut"/>
+    <w:link w:val="Textedebulles"/>
+    <w:uiPriority w:val="99"/>
+    <w:semiHidden/>
+    <w:rsid w:val="00C45F1F"/>
+    <w:rPr>
+      <w:rFonts w:ascii="Segoe UI" w:hAnsi="Segoe UI" w:cs="Segoe UI"/>
+      <w:sz w:val="18"/>
+      <w:szCs w:val="18"/>
+    </w:rPr>
+  </w:style>
 </w:styles>
 </file>
 
@@ -1941,4 +2161,16 @@
     </a:ext>
   </a:extLst>
 </a:theme>
+</file>
+
+<file path=customXml/item1.xml><?xml version="1.0" encoding="utf-8"?>
+<b:Sources xmlns:b="http://schemas.openxmlformats.org/officeDocument/2006/bibliography" xmlns="http://schemas.openxmlformats.org/officeDocument/2006/bibliography" SelectedStyle="\APASixthEditionOfficeOnline.xsl" StyleName="APA" Version="6"/>
+</file>
+
+<file path=customXml/itemProps1.xml><?xml version="1.0" encoding="utf-8"?>
+<ds:datastoreItem xmlns:ds="http://schemas.openxmlformats.org/officeDocument/2006/customXml" ds:itemID="{C41EFADC-F251-4127-AA46-851C0BCCFC47}">
+  <ds:schemaRefs>
+    <ds:schemaRef ds:uri="http://schemas.openxmlformats.org/officeDocument/2006/bibliography"/>
+  </ds:schemaRefs>
+</ds:datastoreItem>
 </file>
</xml_diff>

<commit_message>
Esquisse de la planification du budget
</commit_message>
<xml_diff>
--- a/ressources et autres/Planification budget.docx
+++ b/ressources et autres/Planification budget.docx
@@ -6,6 +6,8 @@
       <w:pPr>
         <w:pStyle w:val="Titre"/>
       </w:pPr>
+      <w:bookmarkStart w:id="0" w:name="_GoBack"/>
+      <w:bookmarkEnd w:id="0"/>
       <w:r>
         <w:t>Planification</w:t>
       </w:r>
@@ -910,16 +912,7 @@
         <w:t xml:space="preserve"> + </w:t>
       </w:r>
       <w:r>
-        <w:t>43</w:t>
-      </w:r>
-      <w:r>
-        <w:t> </w:t>
-      </w:r>
-      <w:r>
-        <w:t>018</w:t>
-      </w:r>
-      <w:r>
-        <w:t xml:space="preserve"> = </w:t>
+        <w:t xml:space="preserve">43 018 = </w:t>
       </w:r>
       <w:r>
         <w:t>68</w:t>
@@ -928,12 +921,7 @@
         <w:t xml:space="preserve"> </w:t>
       </w:r>
       <w:r>
-        <w:t>951,</w:t>
-      </w:r>
-      <w:bookmarkStart w:id="0" w:name="_GoBack"/>
-      <w:bookmarkEnd w:id="0"/>
-      <w:r>
-        <w:t>24</w:t>
+        <w:t>951,24</w:t>
       </w:r>
       <w:r>
         <w:t xml:space="preserve"> </w:t>
@@ -2294,7 +2282,7 @@
 </file>
 
 <file path=customXml/itemProps1.xml><?xml version="1.0" encoding="utf-8"?>
-<ds:datastoreItem xmlns:ds="http://schemas.openxmlformats.org/officeDocument/2006/customXml" ds:itemID="{EA954635-2003-4366-B5E3-A217260399CC}">
+<ds:datastoreItem xmlns:ds="http://schemas.openxmlformats.org/officeDocument/2006/customXml" ds:itemID="{D4729ED2-8347-429B-9E42-7F65A964EE1C}">
   <ds:schemaRefs>
     <ds:schemaRef ds:uri="http://schemas.openxmlformats.org/officeDocument/2006/bibliography"/>
   </ds:schemaRefs>

</xml_diff>

<commit_message>
Mise en forme budget
Fait par Tristan
</commit_message>
<xml_diff>
--- a/ressources et autres/Planification budget.docx
+++ b/ressources et autres/Planification budget.docx
@@ -23,101 +23,6 @@
       </w:r>
       <w:r>
         <w:t xml:space="preserve"> des dépenses :</w:t>
-      </w:r>
-    </w:p>
-    <w:p>
-      <w:pPr>
-        <w:pStyle w:val="Paragraphedeliste"/>
-        <w:numPr>
-          <w:ilvl w:val="0"/>
-          <w:numId w:val="1"/>
-        </w:numPr>
-        <w:contextualSpacing w:val="0"/>
-      </w:pPr>
-      <w:r>
-        <w:t xml:space="preserve">Achat </w:t>
-      </w:r>
-      <w:r>
-        <w:t>des ponts</w:t>
-      </w:r>
-      <w:r>
-        <w:t xml:space="preserve"> pour protéger les fils</w:t>
-      </w:r>
-    </w:p>
-    <w:p>
-      <w:pPr>
-        <w:pStyle w:val="Paragraphedeliste"/>
-        <w:numPr>
-          <w:ilvl w:val="0"/>
-          <w:numId w:val="1"/>
-        </w:numPr>
-        <w:contextualSpacing w:val="0"/>
-      </w:pPr>
-      <w:r>
-        <w:t>Location de la salle (</w:t>
-      </w:r>
-      <w:r>
-        <w:t xml:space="preserve">20 952 </w:t>
-      </w:r>
-      <w:r>
-        <w:t>€)</w:t>
-      </w:r>
-    </w:p>
-    <w:p>
-      <w:pPr>
-        <w:pStyle w:val="Paragraphedeliste"/>
-        <w:numPr>
-          <w:ilvl w:val="0"/>
-          <w:numId w:val="1"/>
-        </w:numPr>
-        <w:contextualSpacing w:val="0"/>
-      </w:pPr>
-      <w:r>
-        <w:t>Payement électricité (</w:t>
-      </w:r>
-      <w:r>
-        <w:t xml:space="preserve">3 216 </w:t>
-      </w:r>
-      <w:r>
-        <w:t>€</w:t>
-      </w:r>
-      <w:r>
-        <w:t>)</w:t>
-      </w:r>
-    </w:p>
-    <w:p>
-      <w:pPr>
-        <w:pStyle w:val="Paragraphedeliste"/>
-        <w:numPr>
-          <w:ilvl w:val="0"/>
-          <w:numId w:val="1"/>
-        </w:numPr>
-        <w:contextualSpacing w:val="0"/>
-      </w:pPr>
-      <w:r>
-        <w:t xml:space="preserve">Récompense (15 000 </w:t>
-      </w:r>
-      <w:r>
-        <w:t>€)</w:t>
-      </w:r>
-    </w:p>
-    <w:p>
-      <w:pPr>
-        <w:pStyle w:val="Paragraphedeliste"/>
-        <w:numPr>
-          <w:ilvl w:val="0"/>
-          <w:numId w:val="1"/>
-        </w:numPr>
-        <w:contextualSpacing w:val="0"/>
-      </w:pPr>
-      <w:r>
-        <w:t xml:space="preserve">Fibre (3 850 </w:t>
-      </w:r>
-      <w:r>
-        <w:t>€</w:t>
-      </w:r>
-      <w:r>
-        <w:t>)</w:t>
       </w:r>
     </w:p>
     <w:tbl>
@@ -611,13 +516,8 @@
             <w:pPr>
               <w:jc w:val="center"/>
             </w:pPr>
-            <w:proofErr w:type="spellStart"/>
-            <w:r>
-              <w:t>WRT</w:t>
-            </w:r>
-            <w:proofErr w:type="spellEnd"/>
-            <w:r>
-              <w:t xml:space="preserve"> 300n</w:t>
+            <w:r>
+              <w:t>WRT 300n</w:t>
             </w:r>
           </w:p>
         </w:tc>
@@ -842,23 +742,15 @@
         <w:tc>
           <w:tcPr>
             <w:cnfStyle w:val="001000000000" w:firstRow="0" w:lastRow="0" w:firstColumn="1" w:lastColumn="0" w:oddVBand="0" w:evenVBand="0" w:oddHBand="0" w:evenHBand="0" w:firstRowFirstColumn="0" w:firstRowLastColumn="0" w:lastRowFirstColumn="0" w:lastRowLastColumn="0"/>
-            <w:tcW w:w="3750" w:type="pct"/>
-            <w:gridSpan w:val="3"/>
-            <w:shd w:val="clear" w:color="auto" w:fill="4472C4" w:themeFill="accent1"/>
-            <w:vAlign w:val="center"/>
-          </w:tcPr>
-          <w:p>
-            <w:pPr>
-              <w:jc w:val="center"/>
-            </w:pPr>
-            <w:r>
-              <w:t>Sous-</w:t>
-            </w:r>
-            <w:r>
-              <w:t>t</w:t>
-            </w:r>
-            <w:r>
-              <w:t>otal</w:t>
+            <w:tcW w:w="1250" w:type="pct"/>
+            <w:vAlign w:val="center"/>
+          </w:tcPr>
+          <w:p>
+            <w:pPr>
+              <w:jc w:val="center"/>
+            </w:pPr>
+            <w:r>
+              <w:t>Pont protecteur de câbles</w:t>
             </w:r>
           </w:p>
         </w:tc>
@@ -872,15 +764,30 @@
               <w:jc w:val="center"/>
               <w:cnfStyle w:val="000000100000" w:firstRow="0" w:lastRow="0" w:firstColumn="0" w:lastColumn="0" w:oddVBand="0" w:evenVBand="0" w:oddHBand="1" w:evenHBand="0" w:firstRowFirstColumn="0" w:firstRowLastColumn="0" w:lastRowFirstColumn="0" w:lastRowLastColumn="0"/>
             </w:pPr>
-            <w:r>
-              <w:t>30 600</w:t>
-            </w:r>
-            <w:r>
-              <w:t xml:space="preserve"> </w:t>
-            </w:r>
-            <w:r>
-              <w:t>€</w:t>
-            </w:r>
+          </w:p>
+        </w:tc>
+        <w:tc>
+          <w:tcPr>
+            <w:tcW w:w="1250" w:type="pct"/>
+            <w:vAlign w:val="center"/>
+          </w:tcPr>
+          <w:p>
+            <w:pPr>
+              <w:jc w:val="center"/>
+              <w:cnfStyle w:val="000000100000" w:firstRow="0" w:lastRow="0" w:firstColumn="0" w:lastColumn="0" w:oddVBand="0" w:evenVBand="0" w:oddHBand="1" w:evenHBand="0" w:firstRowFirstColumn="0" w:firstRowLastColumn="0" w:lastRowFirstColumn="0" w:lastRowLastColumn="0"/>
+            </w:pPr>
+          </w:p>
+        </w:tc>
+        <w:tc>
+          <w:tcPr>
+            <w:tcW w:w="1250" w:type="pct"/>
+            <w:vAlign w:val="center"/>
+          </w:tcPr>
+          <w:p>
+            <w:pPr>
+              <w:jc w:val="center"/>
+              <w:cnfStyle w:val="000000100000" w:firstRow="0" w:lastRow="0" w:firstColumn="0" w:lastColumn="0" w:oddVBand="0" w:evenVBand="0" w:oddHBand="1" w:evenHBand="0" w:firstRowFirstColumn="0" w:firstRowLastColumn="0" w:lastRowFirstColumn="0" w:lastRowLastColumn="0"/>
+            </w:pPr>
           </w:p>
         </w:tc>
       </w:tr>
@@ -891,30 +798,32 @@
         <w:tc>
           <w:tcPr>
             <w:cnfStyle w:val="001000000000" w:firstRow="0" w:lastRow="0" w:firstColumn="1" w:lastColumn="0" w:oddVBand="0" w:evenVBand="0" w:oddHBand="0" w:evenHBand="0" w:firstRowFirstColumn="0" w:firstRowLastColumn="0" w:lastRowFirstColumn="0" w:lastRowLastColumn="0"/>
-            <w:tcW w:w="1250" w:type="pct"/>
-            <w:shd w:val="clear" w:color="auto" w:fill="4472C4" w:themeFill="accent1"/>
-            <w:vAlign w:val="center"/>
-          </w:tcPr>
-          <w:p>
-            <w:pPr>
-              <w:jc w:val="center"/>
-              <w:rPr>
-                <w:bCs w:val="0"/>
-              </w:rPr>
-            </w:pPr>
-            <w:r>
-              <w:rPr>
-                <w:bCs w:val="0"/>
-              </w:rPr>
-              <w:t>Frais de location</w:t>
-            </w:r>
-          </w:p>
-        </w:tc>
-        <w:tc>
-          <w:tcPr>
             <w:tcW w:w="3750" w:type="pct"/>
             <w:gridSpan w:val="3"/>
-            <w:shd w:val="clear" w:color="auto" w:fill="B4C6E7" w:themeFill="accent1" w:themeFillTint="66"/>
+            <w:shd w:val="clear" w:color="auto" w:fill="4472C4" w:themeFill="accent1"/>
+            <w:vAlign w:val="center"/>
+          </w:tcPr>
+          <w:p>
+            <w:pPr>
+              <w:jc w:val="center"/>
+            </w:pPr>
+            <w:r>
+              <w:t>Sous-</w:t>
+            </w:r>
+            <w:r>
+              <w:t>t</w:t>
+            </w:r>
+            <w:r>
+              <w:t>otal</w:t>
+            </w:r>
+            <w:r>
+              <w:t xml:space="preserve"> 2</w:t>
+            </w:r>
+          </w:p>
+        </w:tc>
+        <w:tc>
+          <w:tcPr>
+            <w:tcW w:w="1250" w:type="pct"/>
             <w:vAlign w:val="center"/>
           </w:tcPr>
           <w:p>
@@ -922,6 +831,15 @@
               <w:jc w:val="center"/>
               <w:cnfStyle w:val="000000000000" w:firstRow="0" w:lastRow="0" w:firstColumn="0" w:lastColumn="0" w:oddVBand="0" w:evenVBand="0" w:oddHBand="0" w:evenHBand="0" w:firstRowFirstColumn="0" w:firstRowLastColumn="0" w:lastRowFirstColumn="0" w:lastRowLastColumn="0"/>
             </w:pPr>
+            <w:r>
+              <w:t>30 600</w:t>
+            </w:r>
+            <w:r>
+              <w:t xml:space="preserve"> </w:t>
+            </w:r>
+            <w:r>
+              <w:t>€</w:t>
+            </w:r>
           </w:p>
         </w:tc>
       </w:tr>
@@ -934,6 +852,7 @@
           <w:tcPr>
             <w:cnfStyle w:val="001000000000" w:firstRow="0" w:lastRow="0" w:firstColumn="1" w:lastColumn="0" w:oddVBand="0" w:evenVBand="0" w:oddHBand="0" w:evenHBand="0" w:firstRowFirstColumn="0" w:firstRowLastColumn="0" w:lastRowFirstColumn="0" w:lastRowLastColumn="0"/>
             <w:tcW w:w="1250" w:type="pct"/>
+            <w:shd w:val="clear" w:color="auto" w:fill="4472C4" w:themeFill="accent1"/>
             <w:vAlign w:val="center"/>
           </w:tcPr>
           <w:p>
@@ -947,55 +866,22 @@
               <w:rPr>
                 <w:bCs w:val="0"/>
               </w:rPr>
-              <w:t>Salle</w:t>
-            </w:r>
-          </w:p>
-        </w:tc>
-        <w:tc>
-          <w:tcPr>
-            <w:tcW w:w="1250" w:type="pct"/>
+              <w:t>Frais de location</w:t>
+            </w:r>
+          </w:p>
+        </w:tc>
+        <w:tc>
+          <w:tcPr>
+            <w:tcW w:w="3750" w:type="pct"/>
+            <w:gridSpan w:val="3"/>
+            <w:shd w:val="clear" w:color="auto" w:fill="B4C6E7" w:themeFill="accent1" w:themeFillTint="66"/>
             <w:vAlign w:val="center"/>
           </w:tcPr>
           <w:p>
             <w:pPr>
               <w:jc w:val="center"/>
               <w:cnfStyle w:val="000000100000" w:firstRow="0" w:lastRow="0" w:firstColumn="0" w:lastColumn="0" w:oddVBand="0" w:evenVBand="0" w:oddHBand="1" w:evenHBand="0" w:firstRowFirstColumn="0" w:firstRowLastColumn="0" w:lastRowFirstColumn="0" w:lastRowLastColumn="0"/>
-              <w:rPr>
-                <w:b/>
-                <w:bCs/>
-                <w:color w:val="FFFFFF" w:themeColor="background1"/>
-              </w:rPr>
-            </w:pPr>
-          </w:p>
-        </w:tc>
-        <w:tc>
-          <w:tcPr>
-            <w:tcW w:w="1250" w:type="pct"/>
-            <w:vAlign w:val="center"/>
-          </w:tcPr>
-          <w:p>
-            <w:pPr>
-              <w:jc w:val="center"/>
-              <w:cnfStyle w:val="000000100000" w:firstRow="0" w:lastRow="0" w:firstColumn="0" w:lastColumn="0" w:oddVBand="0" w:evenVBand="0" w:oddHBand="1" w:evenHBand="0" w:firstRowFirstColumn="0" w:firstRowLastColumn="0" w:lastRowFirstColumn="0" w:lastRowLastColumn="0"/>
-            </w:pPr>
-          </w:p>
-        </w:tc>
-        <w:tc>
-          <w:tcPr>
-            <w:tcW w:w="1250" w:type="pct"/>
-            <w:vAlign w:val="center"/>
-          </w:tcPr>
-          <w:p>
-            <w:pPr>
-              <w:jc w:val="center"/>
-              <w:cnfStyle w:val="000000100000" w:firstRow="0" w:lastRow="0" w:firstColumn="0" w:lastColumn="0" w:oddVBand="0" w:evenVBand="0" w:oddHBand="1" w:evenHBand="0" w:firstRowFirstColumn="0" w:firstRowLastColumn="0" w:lastRowFirstColumn="0" w:lastRowLastColumn="0"/>
-            </w:pPr>
-            <w:r>
-              <w:t xml:space="preserve">20 952 </w:t>
-            </w:r>
-            <w:r>
-              <w:t>€</w:t>
-            </w:r>
+            </w:pPr>
           </w:p>
         </w:tc>
       </w:tr>
@@ -1020,8 +906,317 @@
               <w:rPr>
                 <w:bCs w:val="0"/>
               </w:rPr>
+              <w:t>Salle</w:t>
+            </w:r>
+          </w:p>
+        </w:tc>
+        <w:tc>
+          <w:tcPr>
+            <w:tcW w:w="2500" w:type="pct"/>
+            <w:gridSpan w:val="2"/>
+            <w:vMerge w:val="restart"/>
+            <w:vAlign w:val="center"/>
+          </w:tcPr>
+          <w:p>
+            <w:pPr>
+              <w:jc w:val="center"/>
+              <w:cnfStyle w:val="000000000000" w:firstRow="0" w:lastRow="0" w:firstColumn="0" w:lastColumn="0" w:oddVBand="0" w:evenVBand="0" w:oddHBand="0" w:evenHBand="0" w:firstRowFirstColumn="0" w:firstRowLastColumn="0" w:lastRowFirstColumn="0" w:lastRowLastColumn="0"/>
+            </w:pPr>
+          </w:p>
+        </w:tc>
+        <w:tc>
+          <w:tcPr>
+            <w:tcW w:w="1250" w:type="pct"/>
+            <w:vAlign w:val="center"/>
+          </w:tcPr>
+          <w:p>
+            <w:pPr>
+              <w:jc w:val="center"/>
+              <w:cnfStyle w:val="000000000000" w:firstRow="0" w:lastRow="0" w:firstColumn="0" w:lastColumn="0" w:oddVBand="0" w:evenVBand="0" w:oddHBand="0" w:evenHBand="0" w:firstRowFirstColumn="0" w:firstRowLastColumn="0" w:lastRowFirstColumn="0" w:lastRowLastColumn="0"/>
+            </w:pPr>
+            <w:r>
+              <w:t xml:space="preserve">20 952 </w:t>
+            </w:r>
+            <w:r>
+              <w:t>€</w:t>
+            </w:r>
+          </w:p>
+        </w:tc>
+      </w:tr>
+      <w:tr>
+        <w:trPr>
+          <w:cnfStyle w:val="000000100000" w:firstRow="0" w:lastRow="0" w:firstColumn="0" w:lastColumn="0" w:oddVBand="0" w:evenVBand="0" w:oddHBand="1" w:evenHBand="0" w:firstRowFirstColumn="0" w:firstRowLastColumn="0" w:lastRowFirstColumn="0" w:lastRowLastColumn="0"/>
+          <w:trHeight w:val="456"/>
+        </w:trPr>
+        <w:tc>
+          <w:tcPr>
+            <w:cnfStyle w:val="001000000000" w:firstRow="0" w:lastRow="0" w:firstColumn="1" w:lastColumn="0" w:oddVBand="0" w:evenVBand="0" w:oddHBand="0" w:evenHBand="0" w:firstRowFirstColumn="0" w:firstRowLastColumn="0" w:lastRowFirstColumn="0" w:lastRowLastColumn="0"/>
+            <w:tcW w:w="1250" w:type="pct"/>
+            <w:vAlign w:val="center"/>
+          </w:tcPr>
+          <w:p>
+            <w:pPr>
+              <w:jc w:val="center"/>
+              <w:rPr>
+                <w:bCs w:val="0"/>
+              </w:rPr>
+            </w:pPr>
+            <w:r>
+              <w:rPr>
+                <w:bCs w:val="0"/>
+              </w:rPr>
               <w:t>Électricité</w:t>
             </w:r>
+          </w:p>
+        </w:tc>
+        <w:tc>
+          <w:tcPr>
+            <w:tcW w:w="2500" w:type="pct"/>
+            <w:gridSpan w:val="2"/>
+            <w:vMerge/>
+            <w:vAlign w:val="center"/>
+          </w:tcPr>
+          <w:p>
+            <w:pPr>
+              <w:jc w:val="center"/>
+              <w:cnfStyle w:val="000000100000" w:firstRow="0" w:lastRow="0" w:firstColumn="0" w:lastColumn="0" w:oddVBand="0" w:evenVBand="0" w:oddHBand="1" w:evenHBand="0" w:firstRowFirstColumn="0" w:firstRowLastColumn="0" w:lastRowFirstColumn="0" w:lastRowLastColumn="0"/>
+            </w:pPr>
+          </w:p>
+        </w:tc>
+        <w:tc>
+          <w:tcPr>
+            <w:tcW w:w="1250" w:type="pct"/>
+            <w:vAlign w:val="center"/>
+          </w:tcPr>
+          <w:p>
+            <w:pPr>
+              <w:jc w:val="center"/>
+              <w:cnfStyle w:val="000000100000" w:firstRow="0" w:lastRow="0" w:firstColumn="0" w:lastColumn="0" w:oddVBand="0" w:evenVBand="0" w:oddHBand="1" w:evenHBand="0" w:firstRowFirstColumn="0" w:firstRowLastColumn="0" w:lastRowFirstColumn="0" w:lastRowLastColumn="0"/>
+            </w:pPr>
+            <w:r>
+              <w:t xml:space="preserve">3 216 </w:t>
+            </w:r>
+            <w:r>
+              <w:t>€</w:t>
+            </w:r>
+          </w:p>
+        </w:tc>
+      </w:tr>
+      <w:tr>
+        <w:trPr>
+          <w:trHeight w:val="456"/>
+        </w:trPr>
+        <w:tc>
+          <w:tcPr>
+            <w:cnfStyle w:val="001000000000" w:firstRow="0" w:lastRow="0" w:firstColumn="1" w:lastColumn="0" w:oddVBand="0" w:evenVBand="0" w:oddHBand="0" w:evenHBand="0" w:firstRowFirstColumn="0" w:firstRowLastColumn="0" w:lastRowFirstColumn="0" w:lastRowLastColumn="0"/>
+            <w:tcW w:w="1250" w:type="pct"/>
+            <w:vAlign w:val="center"/>
+          </w:tcPr>
+          <w:p>
+            <w:pPr>
+              <w:jc w:val="center"/>
+              <w:rPr>
+                <w:bCs w:val="0"/>
+              </w:rPr>
+            </w:pPr>
+            <w:r>
+              <w:rPr>
+                <w:bCs w:val="0"/>
+              </w:rPr>
+              <w:t>Fibre</w:t>
+            </w:r>
+          </w:p>
+        </w:tc>
+        <w:tc>
+          <w:tcPr>
+            <w:tcW w:w="2500" w:type="pct"/>
+            <w:gridSpan w:val="2"/>
+            <w:vMerge/>
+            <w:vAlign w:val="center"/>
+          </w:tcPr>
+          <w:p>
+            <w:pPr>
+              <w:jc w:val="center"/>
+              <w:cnfStyle w:val="000000000000" w:firstRow="0" w:lastRow="0" w:firstColumn="0" w:lastColumn="0" w:oddVBand="0" w:evenVBand="0" w:oddHBand="0" w:evenHBand="0" w:firstRowFirstColumn="0" w:firstRowLastColumn="0" w:lastRowFirstColumn="0" w:lastRowLastColumn="0"/>
+            </w:pPr>
+          </w:p>
+        </w:tc>
+        <w:tc>
+          <w:tcPr>
+            <w:tcW w:w="1250" w:type="pct"/>
+            <w:vAlign w:val="center"/>
+          </w:tcPr>
+          <w:p>
+            <w:pPr>
+              <w:jc w:val="center"/>
+              <w:cnfStyle w:val="000000000000" w:firstRow="0" w:lastRow="0" w:firstColumn="0" w:lastColumn="0" w:oddVBand="0" w:evenVBand="0" w:oddHBand="0" w:evenHBand="0" w:firstRowFirstColumn="0" w:firstRowLastColumn="0" w:lastRowFirstColumn="0" w:lastRowLastColumn="0"/>
+            </w:pPr>
+            <w:r>
+              <w:t>3 850 €</w:t>
+            </w:r>
+          </w:p>
+        </w:tc>
+      </w:tr>
+      <w:tr>
+        <w:trPr>
+          <w:cnfStyle w:val="000000100000" w:firstRow="0" w:lastRow="0" w:firstColumn="0" w:lastColumn="0" w:oddVBand="0" w:evenVBand="0" w:oddHBand="1" w:evenHBand="0" w:firstRowFirstColumn="0" w:firstRowLastColumn="0" w:lastRowFirstColumn="0" w:lastRowLastColumn="0"/>
+          <w:trHeight w:val="456"/>
+        </w:trPr>
+        <w:tc>
+          <w:tcPr>
+            <w:cnfStyle w:val="001000000000" w:firstRow="0" w:lastRow="0" w:firstColumn="1" w:lastColumn="0" w:oddVBand="0" w:evenVBand="0" w:oddHBand="0" w:evenHBand="0" w:firstRowFirstColumn="0" w:firstRowLastColumn="0" w:lastRowFirstColumn="0" w:lastRowLastColumn="0"/>
+            <w:tcW w:w="3750" w:type="pct"/>
+            <w:gridSpan w:val="3"/>
+            <w:shd w:val="clear" w:color="auto" w:fill="4472C4" w:themeFill="accent1"/>
+            <w:vAlign w:val="center"/>
+          </w:tcPr>
+          <w:p>
+            <w:pPr>
+              <w:jc w:val="center"/>
+            </w:pPr>
+            <w:r>
+              <w:t>Sous-total 2</w:t>
+            </w:r>
+          </w:p>
+        </w:tc>
+        <w:tc>
+          <w:tcPr>
+            <w:tcW w:w="1250" w:type="pct"/>
+            <w:vAlign w:val="center"/>
+          </w:tcPr>
+          <w:p>
+            <w:pPr>
+              <w:jc w:val="center"/>
+              <w:cnfStyle w:val="000000100000" w:firstRow="0" w:lastRow="0" w:firstColumn="0" w:lastColumn="0" w:oddVBand="0" w:evenVBand="0" w:oddHBand="1" w:evenHBand="0" w:firstRowFirstColumn="0" w:firstRowLastColumn="0" w:lastRowFirstColumn="0" w:lastRowLastColumn="0"/>
+            </w:pPr>
+            <w:r>
+              <w:t>28</w:t>
+            </w:r>
+            <w:r>
+              <w:t> </w:t>
+            </w:r>
+            <w:r>
+              <w:t>018</w:t>
+            </w:r>
+            <w:r>
+              <w:t xml:space="preserve"> €</w:t>
+            </w:r>
+          </w:p>
+        </w:tc>
+      </w:tr>
+      <w:tr>
+        <w:trPr>
+          <w:trHeight w:val="456"/>
+        </w:trPr>
+        <w:tc>
+          <w:tcPr>
+            <w:cnfStyle w:val="001000000000" w:firstRow="0" w:lastRow="0" w:firstColumn="1" w:lastColumn="0" w:oddVBand="0" w:evenVBand="0" w:oddHBand="0" w:evenHBand="0" w:firstRowFirstColumn="0" w:firstRowLastColumn="0" w:lastRowFirstColumn="0" w:lastRowLastColumn="0"/>
+            <w:tcW w:w="1250" w:type="pct"/>
+            <w:shd w:val="clear" w:color="auto" w:fill="4472C4" w:themeFill="accent1"/>
+            <w:vAlign w:val="center"/>
+          </w:tcPr>
+          <w:p>
+            <w:pPr>
+              <w:jc w:val="center"/>
+              <w:rPr>
+                <w:bCs w:val="0"/>
+                <w:lang w:val="en-GB"/>
+              </w:rPr>
+            </w:pPr>
+            <w:r>
+              <w:rPr>
+                <w:bCs w:val="0"/>
+                <w:lang w:val="en-GB"/>
+              </w:rPr>
+              <w:t>Cash prize</w:t>
+            </w:r>
+          </w:p>
+        </w:tc>
+        <w:tc>
+          <w:tcPr>
+            <w:tcW w:w="2500" w:type="pct"/>
+            <w:gridSpan w:val="2"/>
+            <w:shd w:val="clear" w:color="auto" w:fill="B4C6E7" w:themeFill="accent1" w:themeFillTint="66"/>
+            <w:vAlign w:val="center"/>
+          </w:tcPr>
+          <w:p>
+            <w:pPr>
+              <w:jc w:val="center"/>
+              <w:cnfStyle w:val="000000000000" w:firstRow="0" w:lastRow="0" w:firstColumn="0" w:lastColumn="0" w:oddVBand="0" w:evenVBand="0" w:oddHBand="0" w:evenHBand="0" w:firstRowFirstColumn="0" w:firstRowLastColumn="0" w:lastRowFirstColumn="0" w:lastRowLastColumn="0"/>
+            </w:pPr>
+          </w:p>
+        </w:tc>
+        <w:tc>
+          <w:tcPr>
+            <w:tcW w:w="1250" w:type="pct"/>
+            <w:vAlign w:val="center"/>
+          </w:tcPr>
+          <w:p>
+            <w:pPr>
+              <w:jc w:val="center"/>
+              <w:cnfStyle w:val="000000000000" w:firstRow="0" w:lastRow="0" w:firstColumn="0" w:lastColumn="0" w:oddVBand="0" w:evenVBand="0" w:oddHBand="0" w:evenHBand="0" w:firstRowFirstColumn="0" w:firstRowLastColumn="0" w:lastRowFirstColumn="0" w:lastRowLastColumn="0"/>
+            </w:pPr>
+            <w:r>
+              <w:t>15 000 €</w:t>
+            </w:r>
+          </w:p>
+        </w:tc>
+      </w:tr>
+      <w:tr>
+        <w:trPr>
+          <w:cnfStyle w:val="000000100000" w:firstRow="0" w:lastRow="0" w:firstColumn="0" w:lastColumn="0" w:oddVBand="0" w:evenVBand="0" w:oddHBand="1" w:evenHBand="0" w:firstRowFirstColumn="0" w:firstRowLastColumn="0" w:lastRowFirstColumn="0" w:lastRowLastColumn="0"/>
+          <w:trHeight w:val="456"/>
+        </w:trPr>
+        <w:tc>
+          <w:tcPr>
+            <w:cnfStyle w:val="001000000000" w:firstRow="0" w:lastRow="0" w:firstColumn="1" w:lastColumn="0" w:oddVBand="0" w:evenVBand="0" w:oddHBand="0" w:evenHBand="0" w:firstRowFirstColumn="0" w:firstRowLastColumn="0" w:lastRowFirstColumn="0" w:lastRowLastColumn="0"/>
+            <w:tcW w:w="3750" w:type="pct"/>
+            <w:gridSpan w:val="3"/>
+            <w:shd w:val="clear" w:color="auto" w:fill="4472C4" w:themeFill="accent1"/>
+            <w:vAlign w:val="center"/>
+          </w:tcPr>
+          <w:p>
+            <w:pPr>
+              <w:jc w:val="center"/>
+            </w:pPr>
+            <w:r>
+              <w:t>Sous-total 3</w:t>
+            </w:r>
+          </w:p>
+        </w:tc>
+        <w:tc>
+          <w:tcPr>
+            <w:tcW w:w="1250" w:type="pct"/>
+            <w:vAlign w:val="center"/>
+          </w:tcPr>
+          <w:p>
+            <w:pPr>
+              <w:jc w:val="center"/>
+              <w:cnfStyle w:val="000000100000" w:firstRow="0" w:lastRow="0" w:firstColumn="0" w:lastColumn="0" w:oddVBand="0" w:evenVBand="0" w:oddHBand="1" w:evenHBand="0" w:firstRowFirstColumn="0" w:firstRowLastColumn="0" w:lastRowFirstColumn="0" w:lastRowLastColumn="0"/>
+            </w:pPr>
+            <w:r>
+              <w:t>15 000 €</w:t>
+            </w:r>
+          </w:p>
+        </w:tc>
+      </w:tr>
+      <w:tr>
+        <w:trPr>
+          <w:trHeight w:val="456"/>
+        </w:trPr>
+        <w:tc>
+          <w:tcPr>
+            <w:cnfStyle w:val="001000000000" w:firstRow="0" w:lastRow="0" w:firstColumn="1" w:lastColumn="0" w:oddVBand="0" w:evenVBand="0" w:oddHBand="0" w:evenHBand="0" w:firstRowFirstColumn="0" w:firstRowLastColumn="0" w:lastRowFirstColumn="0" w:lastRowLastColumn="0"/>
+            <w:tcW w:w="1250" w:type="pct"/>
+            <w:vAlign w:val="center"/>
+          </w:tcPr>
+          <w:p>
+            <w:pPr>
+              <w:jc w:val="center"/>
+              <w:rPr>
+                <w:bCs w:val="0"/>
+              </w:rPr>
+            </w:pPr>
           </w:p>
         </w:tc>
         <w:tc>
@@ -1063,12 +1258,6 @@
               <w:jc w:val="center"/>
               <w:cnfStyle w:val="000000000000" w:firstRow="0" w:lastRow="0" w:firstColumn="0" w:lastColumn="0" w:oddVBand="0" w:evenVBand="0" w:oddHBand="0" w:evenHBand="0" w:firstRowFirstColumn="0" w:firstRowLastColumn="0" w:lastRowFirstColumn="0" w:lastRowLastColumn="0"/>
             </w:pPr>
-            <w:r>
-              <w:t xml:space="preserve">3 216 </w:t>
-            </w:r>
-            <w:r>
-              <w:t>€</w:t>
-            </w:r>
           </w:p>
         </w:tc>
       </w:tr>
@@ -1080,18 +1269,18 @@
         <w:tc>
           <w:tcPr>
             <w:cnfStyle w:val="001000000000" w:firstRow="0" w:lastRow="0" w:firstColumn="1" w:lastColumn="0" w:oddVBand="0" w:evenVBand="0" w:oddHBand="0" w:evenHBand="0" w:firstRowFirstColumn="0" w:firstRowLastColumn="0" w:lastRowFirstColumn="0" w:lastRowLastColumn="0"/>
-            <w:tcW w:w="1250" w:type="pct"/>
-            <w:vAlign w:val="center"/>
-          </w:tcPr>
-          <w:p>
-            <w:pPr>
-              <w:jc w:val="center"/>
-              <w:rPr>
-                <w:bCs w:val="0"/>
-              </w:rPr>
-            </w:pPr>
-            <w:bookmarkStart w:id="0" w:name="_GoBack"/>
-            <w:bookmarkEnd w:id="0"/>
+            <w:tcW w:w="3750" w:type="pct"/>
+            <w:gridSpan w:val="3"/>
+            <w:shd w:val="clear" w:color="auto" w:fill="1F3864" w:themeFill="accent1" w:themeFillShade="80"/>
+            <w:vAlign w:val="center"/>
+          </w:tcPr>
+          <w:p>
+            <w:pPr>
+              <w:jc w:val="center"/>
+            </w:pPr>
+            <w:r>
+              <w:t>Total</w:t>
+            </w:r>
           </w:p>
         </w:tc>
         <w:tc>
@@ -1103,36 +1292,19 @@
             <w:pPr>
               <w:jc w:val="center"/>
               <w:cnfStyle w:val="000000100000" w:firstRow="0" w:lastRow="0" w:firstColumn="0" w:lastColumn="0" w:oddVBand="0" w:evenVBand="0" w:oddHBand="1" w:evenHBand="0" w:firstRowFirstColumn="0" w:firstRowLastColumn="0" w:lastRowFirstColumn="0" w:lastRowLastColumn="0"/>
-              <w:rPr>
-                <w:b/>
-                <w:bCs/>
-                <w:color w:val="FFFFFF" w:themeColor="background1"/>
-              </w:rPr>
-            </w:pPr>
-          </w:p>
-        </w:tc>
-        <w:tc>
-          <w:tcPr>
-            <w:tcW w:w="1250" w:type="pct"/>
-            <w:vAlign w:val="center"/>
-          </w:tcPr>
-          <w:p>
-            <w:pPr>
-              <w:jc w:val="center"/>
-              <w:cnfStyle w:val="000000100000" w:firstRow="0" w:lastRow="0" w:firstColumn="0" w:lastColumn="0" w:oddVBand="0" w:evenVBand="0" w:oddHBand="1" w:evenHBand="0" w:firstRowFirstColumn="0" w:firstRowLastColumn="0" w:lastRowFirstColumn="0" w:lastRowLastColumn="0"/>
-            </w:pPr>
-          </w:p>
-        </w:tc>
-        <w:tc>
-          <w:tcPr>
-            <w:tcW w:w="1250" w:type="pct"/>
-            <w:vAlign w:val="center"/>
-          </w:tcPr>
-          <w:p>
-            <w:pPr>
-              <w:jc w:val="center"/>
-              <w:cnfStyle w:val="000000100000" w:firstRow="0" w:lastRow="0" w:firstColumn="0" w:lastColumn="0" w:oddVBand="0" w:evenVBand="0" w:oddHBand="1" w:evenHBand="0" w:firstRowFirstColumn="0" w:firstRowLastColumn="0" w:lastRowFirstColumn="0" w:lastRowLastColumn="0"/>
-            </w:pPr>
+            </w:pPr>
+            <w:r>
+              <w:t>73</w:t>
+            </w:r>
+            <w:r>
+              <w:t> </w:t>
+            </w:r>
+            <w:r>
+              <w:t>618</w:t>
+            </w:r>
+            <w:r>
+              <w:t xml:space="preserve"> €</w:t>
+            </w:r>
           </w:p>
         </w:tc>
       </w:tr>
@@ -1200,38 +1372,6 @@
     </w:tbl>
     <w:p/>
     <w:p/>
-    <w:p>
-      <w:r>
-        <w:t xml:space="preserve">Total : </w:t>
-      </w:r>
-      <w:r>
-        <w:t xml:space="preserve">25 933, 24 </w:t>
-      </w:r>
-      <w:r>
-        <w:t>€</w:t>
-      </w:r>
-      <w:r>
-        <w:t xml:space="preserve"> + </w:t>
-      </w:r>
-      <w:r>
-        <w:t xml:space="preserve">43 018 = </w:t>
-      </w:r>
-      <w:r>
-        <w:t>68</w:t>
-      </w:r>
-      <w:r>
-        <w:t xml:space="preserve"> </w:t>
-      </w:r>
-      <w:r>
-        <w:t>951,24</w:t>
-      </w:r>
-      <w:r>
-        <w:t xml:space="preserve"> </w:t>
-      </w:r>
-      <w:r>
-        <w:t>€</w:t>
-      </w:r>
-    </w:p>
     <w:p/>
     <w:p>
       <w:pPr>
@@ -1241,6 +1381,515 @@
         <w:lastRenderedPageBreak/>
         <w:t>Liste des rentrées d’argent possibles</w:t>
       </w:r>
+    </w:p>
+    <w:tbl>
+      <w:tblPr>
+        <w:tblStyle w:val="TableauGrille5Fonc-Accentuation6"/>
+        <w:tblpPr w:leftFromText="141" w:rightFromText="141" w:vertAnchor="text" w:horzAnchor="page" w:tblpX="797" w:tblpY="434"/>
+        <w:tblW w:w="5823" w:type="pct"/>
+        <w:tblLook w:val="04A0" w:firstRow="1" w:lastRow="0" w:firstColumn="1" w:lastColumn="0" w:noHBand="0" w:noVBand="1"/>
+      </w:tblPr>
+      <w:tblGrid>
+        <w:gridCol w:w="2639"/>
+        <w:gridCol w:w="5011"/>
+        <w:gridCol w:w="2904"/>
+      </w:tblGrid>
+      <w:tr>
+        <w:trPr>
+          <w:cnfStyle w:val="100000000000" w:firstRow="1" w:lastRow="0" w:firstColumn="0" w:lastColumn="0" w:oddVBand="0" w:evenVBand="0" w:oddHBand="0" w:evenHBand="0" w:firstRowFirstColumn="0" w:firstRowLastColumn="0" w:lastRowFirstColumn="0" w:lastRowLastColumn="0"/>
+          <w:trHeight w:val="456"/>
+        </w:trPr>
+        <w:tc>
+          <w:tcPr>
+            <w:cnfStyle w:val="001000000000" w:firstRow="0" w:lastRow="0" w:firstColumn="1" w:lastColumn="0" w:oddVBand="0" w:evenVBand="0" w:oddHBand="0" w:evenHBand="0" w:firstRowFirstColumn="0" w:firstRowLastColumn="0" w:lastRowFirstColumn="0" w:lastRowLastColumn="0"/>
+            <w:tcW w:w="1250" w:type="pct"/>
+            <w:vAlign w:val="center"/>
+          </w:tcPr>
+          <w:p>
+            <w:pPr>
+              <w:jc w:val="center"/>
+            </w:pPr>
+            <w:r>
+              <w:t>Matériel</w:t>
+            </w:r>
+          </w:p>
+        </w:tc>
+        <w:tc>
+          <w:tcPr>
+            <w:tcW w:w="2374" w:type="pct"/>
+            <w:vAlign w:val="center"/>
+          </w:tcPr>
+          <w:p>
+            <w:pPr>
+              <w:jc w:val="center"/>
+              <w:cnfStyle w:val="100000000000" w:firstRow="1" w:lastRow="0" w:firstColumn="0" w:lastColumn="0" w:oddVBand="0" w:evenVBand="0" w:oddHBand="0" w:evenHBand="0" w:firstRowFirstColumn="0" w:firstRowLastColumn="0" w:lastRowFirstColumn="0" w:lastRowLastColumn="0"/>
+            </w:pPr>
+            <w:r>
+              <w:t>No</w:t>
+            </w:r>
+            <w:r>
+              <w:t>ms</w:t>
+            </w:r>
+            <w:r>
+              <w:t xml:space="preserve"> sponsor</w:t>
+            </w:r>
+            <w:r>
+              <w:t xml:space="preserve"> ou quantité</w:t>
+            </w:r>
+          </w:p>
+        </w:tc>
+        <w:tc>
+          <w:tcPr>
+            <w:tcW w:w="1376" w:type="pct"/>
+            <w:vAlign w:val="center"/>
+          </w:tcPr>
+          <w:p>
+            <w:pPr>
+              <w:jc w:val="center"/>
+              <w:cnfStyle w:val="100000000000" w:firstRow="1" w:lastRow="0" w:firstColumn="0" w:lastColumn="0" w:oddVBand="0" w:evenVBand="0" w:oddHBand="0" w:evenHBand="0" w:firstRowFirstColumn="0" w:firstRowLastColumn="0" w:lastRowFirstColumn="0" w:lastRowLastColumn="0"/>
+            </w:pPr>
+            <w:r>
+              <w:t>Argent</w:t>
+            </w:r>
+          </w:p>
+        </w:tc>
+      </w:tr>
+      <w:tr>
+        <w:trPr>
+          <w:cnfStyle w:val="000000100000" w:firstRow="0" w:lastRow="0" w:firstColumn="0" w:lastColumn="0" w:oddVBand="0" w:evenVBand="0" w:oddHBand="1" w:evenHBand="0" w:firstRowFirstColumn="0" w:firstRowLastColumn="0" w:lastRowFirstColumn="0" w:lastRowLastColumn="0"/>
+          <w:trHeight w:val="456"/>
+        </w:trPr>
+        <w:tc>
+          <w:tcPr>
+            <w:cnfStyle w:val="001000000000" w:firstRow="0" w:lastRow="0" w:firstColumn="1" w:lastColumn="0" w:oddVBand="0" w:evenVBand="0" w:oddHBand="0" w:evenHBand="0" w:firstRowFirstColumn="0" w:firstRowLastColumn="0" w:lastRowFirstColumn="0" w:lastRowLastColumn="0"/>
+            <w:tcW w:w="1250" w:type="pct"/>
+            <w:vAlign w:val="center"/>
+          </w:tcPr>
+          <w:p>
+            <w:pPr>
+              <w:jc w:val="center"/>
+            </w:pPr>
+            <w:r>
+              <w:t>Sponsoring écran, T-shirt</w:t>
+            </w:r>
+          </w:p>
+        </w:tc>
+        <w:tc>
+          <w:tcPr>
+            <w:tcW w:w="3750" w:type="pct"/>
+            <w:gridSpan w:val="2"/>
+            <w:shd w:val="clear" w:color="auto" w:fill="92D050"/>
+            <w:vAlign w:val="center"/>
+          </w:tcPr>
+          <w:p>
+            <w:pPr>
+              <w:jc w:val="center"/>
+              <w:cnfStyle w:val="000000100000" w:firstRow="0" w:lastRow="0" w:firstColumn="0" w:lastColumn="0" w:oddVBand="0" w:evenVBand="0" w:oddHBand="1" w:evenHBand="0" w:firstRowFirstColumn="0" w:firstRowLastColumn="0" w:lastRowFirstColumn="0" w:lastRowLastColumn="0"/>
+            </w:pPr>
+          </w:p>
+        </w:tc>
+      </w:tr>
+      <w:tr>
+        <w:trPr>
+          <w:trHeight w:val="456"/>
+        </w:trPr>
+        <w:tc>
+          <w:tcPr>
+            <w:cnfStyle w:val="001000000000" w:firstRow="0" w:lastRow="0" w:firstColumn="1" w:lastColumn="0" w:oddVBand="0" w:evenVBand="0" w:oddHBand="0" w:evenHBand="0" w:firstRowFirstColumn="0" w:firstRowLastColumn="0" w:lastRowFirstColumn="0" w:lastRowLastColumn="0"/>
+            <w:tcW w:w="1250" w:type="pct"/>
+            <w:shd w:val="clear" w:color="auto" w:fill="A8D08D" w:themeFill="accent6" w:themeFillTint="99"/>
+            <w:vAlign w:val="center"/>
+          </w:tcPr>
+          <w:p>
+            <w:pPr>
+              <w:jc w:val="center"/>
+            </w:pPr>
+            <w:r>
+              <w:t>Ecran géant</w:t>
+            </w:r>
+          </w:p>
+        </w:tc>
+        <w:tc>
+          <w:tcPr>
+            <w:tcW w:w="2374" w:type="pct"/>
+            <w:vAlign w:val="center"/>
+          </w:tcPr>
+          <w:p>
+            <w:pPr>
+              <w:jc w:val="center"/>
+              <w:cnfStyle w:val="000000000000" w:firstRow="0" w:lastRow="0" w:firstColumn="0" w:lastColumn="0" w:oddVBand="0" w:evenVBand="0" w:oddHBand="0" w:evenHBand="0" w:firstRowFirstColumn="0" w:firstRowLastColumn="0" w:lastRowFirstColumn="0" w:lastRowLastColumn="0"/>
+            </w:pPr>
+          </w:p>
+        </w:tc>
+        <w:tc>
+          <w:tcPr>
+            <w:tcW w:w="1376" w:type="pct"/>
+            <w:vAlign w:val="center"/>
+          </w:tcPr>
+          <w:p>
+            <w:pPr>
+              <w:jc w:val="center"/>
+              <w:cnfStyle w:val="000000000000" w:firstRow="0" w:lastRow="0" w:firstColumn="0" w:lastColumn="0" w:oddVBand="0" w:evenVBand="0" w:oddHBand="0" w:evenHBand="0" w:firstRowFirstColumn="0" w:firstRowLastColumn="0" w:lastRowFirstColumn="0" w:lastRowLastColumn="0"/>
+            </w:pPr>
+          </w:p>
+        </w:tc>
+      </w:tr>
+      <w:tr>
+        <w:trPr>
+          <w:cnfStyle w:val="000000100000" w:firstRow="0" w:lastRow="0" w:firstColumn="0" w:lastColumn="0" w:oddVBand="0" w:evenVBand="0" w:oddHBand="1" w:evenHBand="0" w:firstRowFirstColumn="0" w:firstRowLastColumn="0" w:lastRowFirstColumn="0" w:lastRowLastColumn="0"/>
+          <w:trHeight w:val="456"/>
+        </w:trPr>
+        <w:tc>
+          <w:tcPr>
+            <w:cnfStyle w:val="001000000000" w:firstRow="0" w:lastRow="0" w:firstColumn="1" w:lastColumn="0" w:oddVBand="0" w:evenVBand="0" w:oddHBand="0" w:evenHBand="0" w:firstRowFirstColumn="0" w:firstRowLastColumn="0" w:lastRowFirstColumn="0" w:lastRowLastColumn="0"/>
+            <w:tcW w:w="1250" w:type="pct"/>
+            <w:shd w:val="clear" w:color="auto" w:fill="A8D08D" w:themeFill="accent6" w:themeFillTint="99"/>
+            <w:vAlign w:val="center"/>
+          </w:tcPr>
+          <w:p>
+            <w:pPr>
+              <w:jc w:val="center"/>
+            </w:pPr>
+            <w:r>
+              <w:t>T-shirt</w:t>
+            </w:r>
+          </w:p>
+        </w:tc>
+        <w:tc>
+          <w:tcPr>
+            <w:tcW w:w="2374" w:type="pct"/>
+            <w:vAlign w:val="center"/>
+          </w:tcPr>
+          <w:p>
+            <w:pPr>
+              <w:jc w:val="center"/>
+              <w:cnfStyle w:val="000000100000" w:firstRow="0" w:lastRow="0" w:firstColumn="0" w:lastColumn="0" w:oddVBand="0" w:evenVBand="0" w:oddHBand="1" w:evenHBand="0" w:firstRowFirstColumn="0" w:firstRowLastColumn="0" w:lastRowFirstColumn="0" w:lastRowLastColumn="0"/>
+            </w:pPr>
+          </w:p>
+        </w:tc>
+        <w:tc>
+          <w:tcPr>
+            <w:tcW w:w="1376" w:type="pct"/>
+            <w:vAlign w:val="center"/>
+          </w:tcPr>
+          <w:p>
+            <w:pPr>
+              <w:jc w:val="center"/>
+              <w:cnfStyle w:val="000000100000" w:firstRow="0" w:lastRow="0" w:firstColumn="0" w:lastColumn="0" w:oddVBand="0" w:evenVBand="0" w:oddHBand="1" w:evenHBand="0" w:firstRowFirstColumn="0" w:firstRowLastColumn="0" w:lastRowFirstColumn="0" w:lastRowLastColumn="0"/>
+            </w:pPr>
+          </w:p>
+        </w:tc>
+      </w:tr>
+      <w:tr>
+        <w:trPr>
+          <w:trHeight w:val="456"/>
+        </w:trPr>
+        <w:tc>
+          <w:tcPr>
+            <w:cnfStyle w:val="001000000000" w:firstRow="0" w:lastRow="0" w:firstColumn="1" w:lastColumn="0" w:oddVBand="0" w:evenVBand="0" w:oddHBand="0" w:evenHBand="0" w:firstRowFirstColumn="0" w:firstRowLastColumn="0" w:lastRowFirstColumn="0" w:lastRowLastColumn="0"/>
+            <w:tcW w:w="1250" w:type="pct"/>
+            <w:vAlign w:val="center"/>
+          </w:tcPr>
+          <w:p>
+            <w:pPr>
+              <w:jc w:val="center"/>
+            </w:pPr>
+            <w:r>
+              <w:t>Tarif d’entrée</w:t>
+            </w:r>
+          </w:p>
+        </w:tc>
+        <w:tc>
+          <w:tcPr>
+            <w:tcW w:w="3750" w:type="pct"/>
+            <w:gridSpan w:val="2"/>
+            <w:shd w:val="clear" w:color="auto" w:fill="92D050"/>
+            <w:vAlign w:val="center"/>
+          </w:tcPr>
+          <w:p>
+            <w:pPr>
+              <w:jc w:val="center"/>
+              <w:cnfStyle w:val="000000000000" w:firstRow="0" w:lastRow="0" w:firstColumn="0" w:lastColumn="0" w:oddVBand="0" w:evenVBand="0" w:oddHBand="0" w:evenHBand="0" w:firstRowFirstColumn="0" w:firstRowLastColumn="0" w:lastRowFirstColumn="0" w:lastRowLastColumn="0"/>
+            </w:pPr>
+          </w:p>
+        </w:tc>
+      </w:tr>
+      <w:tr>
+        <w:trPr>
+          <w:cnfStyle w:val="000000100000" w:firstRow="0" w:lastRow="0" w:firstColumn="0" w:lastColumn="0" w:oddVBand="0" w:evenVBand="0" w:oddHBand="1" w:evenHBand="0" w:firstRowFirstColumn="0" w:firstRowLastColumn="0" w:lastRowFirstColumn="0" w:lastRowLastColumn="0"/>
+          <w:trHeight w:val="456"/>
+        </w:trPr>
+        <w:tc>
+          <w:tcPr>
+            <w:cnfStyle w:val="001000000000" w:firstRow="0" w:lastRow="0" w:firstColumn="1" w:lastColumn="0" w:oddVBand="0" w:evenVBand="0" w:oddHBand="0" w:evenHBand="0" w:firstRowFirstColumn="0" w:firstRowLastColumn="0" w:lastRowFirstColumn="0" w:lastRowLastColumn="0"/>
+            <w:tcW w:w="1250" w:type="pct"/>
+            <w:shd w:val="clear" w:color="auto" w:fill="A8D08D" w:themeFill="accent6" w:themeFillTint="99"/>
+            <w:vAlign w:val="center"/>
+          </w:tcPr>
+          <w:p>
+            <w:pPr>
+              <w:jc w:val="center"/>
+            </w:pPr>
+            <w:r>
+              <w:t>Visiteurs</w:t>
+            </w:r>
+          </w:p>
+        </w:tc>
+        <w:tc>
+          <w:tcPr>
+            <w:tcW w:w="2374" w:type="pct"/>
+            <w:vAlign w:val="center"/>
+          </w:tcPr>
+          <w:p>
+            <w:pPr>
+              <w:jc w:val="center"/>
+              <w:cnfStyle w:val="000000100000" w:firstRow="0" w:lastRow="0" w:firstColumn="0" w:lastColumn="0" w:oddVBand="0" w:evenVBand="0" w:oddHBand="1" w:evenHBand="0" w:firstRowFirstColumn="0" w:firstRowLastColumn="0" w:lastRowFirstColumn="0" w:lastRowLastColumn="0"/>
+            </w:pPr>
+            <w:r>
+              <w:t xml:space="preserve">2 500 </w:t>
+            </w:r>
+            <w:r>
+              <w:sym w:font="Wingdings" w:char="F0E0"/>
+            </w:r>
+            <w:r>
+              <w:t xml:space="preserve"> 15 €</w:t>
+            </w:r>
+          </w:p>
+        </w:tc>
+        <w:tc>
+          <w:tcPr>
+            <w:tcW w:w="1376" w:type="pct"/>
+            <w:vAlign w:val="center"/>
+          </w:tcPr>
+          <w:p>
+            <w:pPr>
+              <w:jc w:val="center"/>
+              <w:cnfStyle w:val="000000100000" w:firstRow="0" w:lastRow="0" w:firstColumn="0" w:lastColumn="0" w:oddVBand="0" w:evenVBand="0" w:oddHBand="1" w:evenHBand="0" w:firstRowFirstColumn="0" w:firstRowLastColumn="0" w:lastRowFirstColumn="0" w:lastRowLastColumn="0"/>
+            </w:pPr>
+          </w:p>
+        </w:tc>
+      </w:tr>
+      <w:tr>
+        <w:trPr>
+          <w:trHeight w:val="456"/>
+        </w:trPr>
+        <w:tc>
+          <w:tcPr>
+            <w:cnfStyle w:val="001000000000" w:firstRow="0" w:lastRow="0" w:firstColumn="1" w:lastColumn="0" w:oddVBand="0" w:evenVBand="0" w:oddHBand="0" w:evenHBand="0" w:firstRowFirstColumn="0" w:firstRowLastColumn="0" w:lastRowFirstColumn="0" w:lastRowLastColumn="0"/>
+            <w:tcW w:w="1250" w:type="pct"/>
+            <w:shd w:val="clear" w:color="auto" w:fill="A8D08D" w:themeFill="accent6" w:themeFillTint="99"/>
+            <w:vAlign w:val="center"/>
+          </w:tcPr>
+          <w:p>
+            <w:pPr>
+              <w:jc w:val="center"/>
+            </w:pPr>
+            <w:bookmarkStart w:id="0" w:name="_GoBack"/>
+            <w:bookmarkEnd w:id="0"/>
+          </w:p>
+        </w:tc>
+        <w:tc>
+          <w:tcPr>
+            <w:tcW w:w="2374" w:type="pct"/>
+            <w:vAlign w:val="center"/>
+          </w:tcPr>
+          <w:p>
+            <w:pPr>
+              <w:jc w:val="center"/>
+              <w:cnfStyle w:val="000000000000" w:firstRow="0" w:lastRow="0" w:firstColumn="0" w:lastColumn="0" w:oddVBand="0" w:evenVBand="0" w:oddHBand="0" w:evenHBand="0" w:firstRowFirstColumn="0" w:firstRowLastColumn="0" w:lastRowFirstColumn="0" w:lastRowLastColumn="0"/>
+            </w:pPr>
+          </w:p>
+        </w:tc>
+        <w:tc>
+          <w:tcPr>
+            <w:tcW w:w="1376" w:type="pct"/>
+            <w:vAlign w:val="center"/>
+          </w:tcPr>
+          <w:p>
+            <w:pPr>
+              <w:jc w:val="center"/>
+              <w:cnfStyle w:val="000000000000" w:firstRow="0" w:lastRow="0" w:firstColumn="0" w:lastColumn="0" w:oddVBand="0" w:evenVBand="0" w:oddHBand="0" w:evenHBand="0" w:firstRowFirstColumn="0" w:firstRowLastColumn="0" w:lastRowFirstColumn="0" w:lastRowLastColumn="0"/>
+            </w:pPr>
+          </w:p>
+        </w:tc>
+      </w:tr>
+      <w:tr>
+        <w:trPr>
+          <w:cnfStyle w:val="000000100000" w:firstRow="0" w:lastRow="0" w:firstColumn="0" w:lastColumn="0" w:oddVBand="0" w:evenVBand="0" w:oddHBand="1" w:evenHBand="0" w:firstRowFirstColumn="0" w:firstRowLastColumn="0" w:lastRowFirstColumn="0" w:lastRowLastColumn="0"/>
+          <w:trHeight w:val="456"/>
+        </w:trPr>
+        <w:tc>
+          <w:tcPr>
+            <w:cnfStyle w:val="001000000000" w:firstRow="0" w:lastRow="0" w:firstColumn="1" w:lastColumn="0" w:oddVBand="0" w:evenVBand="0" w:oddHBand="0" w:evenHBand="0" w:firstRowFirstColumn="0" w:firstRowLastColumn="0" w:lastRowFirstColumn="0" w:lastRowLastColumn="0"/>
+            <w:tcW w:w="1250" w:type="pct"/>
+            <w:shd w:val="clear" w:color="auto" w:fill="A8D08D" w:themeFill="accent6" w:themeFillTint="99"/>
+            <w:vAlign w:val="center"/>
+          </w:tcPr>
+          <w:p>
+            <w:pPr>
+              <w:jc w:val="center"/>
+            </w:pPr>
+          </w:p>
+        </w:tc>
+        <w:tc>
+          <w:tcPr>
+            <w:tcW w:w="2374" w:type="pct"/>
+            <w:vAlign w:val="center"/>
+          </w:tcPr>
+          <w:p>
+            <w:pPr>
+              <w:jc w:val="center"/>
+              <w:cnfStyle w:val="000000100000" w:firstRow="0" w:lastRow="0" w:firstColumn="0" w:lastColumn="0" w:oddVBand="0" w:evenVBand="0" w:oddHBand="1" w:evenHBand="0" w:firstRowFirstColumn="0" w:firstRowLastColumn="0" w:lastRowFirstColumn="0" w:lastRowLastColumn="0"/>
+            </w:pPr>
+          </w:p>
+        </w:tc>
+        <w:tc>
+          <w:tcPr>
+            <w:tcW w:w="1376" w:type="pct"/>
+            <w:vAlign w:val="center"/>
+          </w:tcPr>
+          <w:p>
+            <w:pPr>
+              <w:jc w:val="center"/>
+              <w:cnfStyle w:val="000000100000" w:firstRow="0" w:lastRow="0" w:firstColumn="0" w:lastColumn="0" w:oddVBand="0" w:evenVBand="0" w:oddHBand="1" w:evenHBand="0" w:firstRowFirstColumn="0" w:firstRowLastColumn="0" w:lastRowFirstColumn="0" w:lastRowLastColumn="0"/>
+            </w:pPr>
+          </w:p>
+        </w:tc>
+      </w:tr>
+      <w:tr>
+        <w:trPr>
+          <w:trHeight w:val="456"/>
+        </w:trPr>
+        <w:tc>
+          <w:tcPr>
+            <w:cnfStyle w:val="001000000000" w:firstRow="0" w:lastRow="0" w:firstColumn="1" w:lastColumn="0" w:oddVBand="0" w:evenVBand="0" w:oddHBand="0" w:evenHBand="0" w:firstRowFirstColumn="0" w:firstRowLastColumn="0" w:lastRowFirstColumn="0" w:lastRowLastColumn="0"/>
+            <w:tcW w:w="1250" w:type="pct"/>
+            <w:shd w:val="clear" w:color="auto" w:fill="A8D08D" w:themeFill="accent6" w:themeFillTint="99"/>
+            <w:vAlign w:val="center"/>
+          </w:tcPr>
+          <w:p>
+            <w:pPr>
+              <w:jc w:val="center"/>
+            </w:pPr>
+          </w:p>
+        </w:tc>
+        <w:tc>
+          <w:tcPr>
+            <w:tcW w:w="2374" w:type="pct"/>
+            <w:vAlign w:val="center"/>
+          </w:tcPr>
+          <w:p>
+            <w:pPr>
+              <w:jc w:val="center"/>
+              <w:cnfStyle w:val="000000000000" w:firstRow="0" w:lastRow="0" w:firstColumn="0" w:lastColumn="0" w:oddVBand="0" w:evenVBand="0" w:oddHBand="0" w:evenHBand="0" w:firstRowFirstColumn="0" w:firstRowLastColumn="0" w:lastRowFirstColumn="0" w:lastRowLastColumn="0"/>
+            </w:pPr>
+          </w:p>
+        </w:tc>
+        <w:tc>
+          <w:tcPr>
+            <w:tcW w:w="1376" w:type="pct"/>
+            <w:vAlign w:val="center"/>
+          </w:tcPr>
+          <w:p>
+            <w:pPr>
+              <w:jc w:val="center"/>
+              <w:cnfStyle w:val="000000000000" w:firstRow="0" w:lastRow="0" w:firstColumn="0" w:lastColumn="0" w:oddVBand="0" w:evenVBand="0" w:oddHBand="0" w:evenHBand="0" w:firstRowFirstColumn="0" w:firstRowLastColumn="0" w:lastRowFirstColumn="0" w:lastRowLastColumn="0"/>
+            </w:pPr>
+          </w:p>
+        </w:tc>
+      </w:tr>
+      <w:tr>
+        <w:trPr>
+          <w:cnfStyle w:val="000000100000" w:firstRow="0" w:lastRow="0" w:firstColumn="0" w:lastColumn="0" w:oddVBand="0" w:evenVBand="0" w:oddHBand="1" w:evenHBand="0" w:firstRowFirstColumn="0" w:firstRowLastColumn="0" w:lastRowFirstColumn="0" w:lastRowLastColumn="0"/>
+          <w:trHeight w:val="456"/>
+        </w:trPr>
+        <w:tc>
+          <w:tcPr>
+            <w:cnfStyle w:val="001000000000" w:firstRow="0" w:lastRow="0" w:firstColumn="1" w:lastColumn="0" w:oddVBand="0" w:evenVBand="0" w:oddHBand="0" w:evenHBand="0" w:firstRowFirstColumn="0" w:firstRowLastColumn="0" w:lastRowFirstColumn="0" w:lastRowLastColumn="0"/>
+            <w:tcW w:w="1250" w:type="pct"/>
+            <w:shd w:val="clear" w:color="auto" w:fill="A8D08D" w:themeFill="accent6" w:themeFillTint="99"/>
+            <w:vAlign w:val="center"/>
+          </w:tcPr>
+          <w:p>
+            <w:pPr>
+              <w:jc w:val="center"/>
+            </w:pPr>
+          </w:p>
+        </w:tc>
+        <w:tc>
+          <w:tcPr>
+            <w:tcW w:w="2374" w:type="pct"/>
+            <w:vAlign w:val="center"/>
+          </w:tcPr>
+          <w:p>
+            <w:pPr>
+              <w:jc w:val="center"/>
+              <w:cnfStyle w:val="000000100000" w:firstRow="0" w:lastRow="0" w:firstColumn="0" w:lastColumn="0" w:oddVBand="0" w:evenVBand="0" w:oddHBand="1" w:evenHBand="0" w:firstRowFirstColumn="0" w:firstRowLastColumn="0" w:lastRowFirstColumn="0" w:lastRowLastColumn="0"/>
+            </w:pPr>
+          </w:p>
+        </w:tc>
+        <w:tc>
+          <w:tcPr>
+            <w:tcW w:w="1376" w:type="pct"/>
+            <w:vAlign w:val="center"/>
+          </w:tcPr>
+          <w:p>
+            <w:pPr>
+              <w:jc w:val="center"/>
+              <w:cnfStyle w:val="000000100000" w:firstRow="0" w:lastRow="0" w:firstColumn="0" w:lastColumn="0" w:oddVBand="0" w:evenVBand="0" w:oddHBand="1" w:evenHBand="0" w:firstRowFirstColumn="0" w:firstRowLastColumn="0" w:lastRowFirstColumn="0" w:lastRowLastColumn="0"/>
+            </w:pPr>
+          </w:p>
+        </w:tc>
+      </w:tr>
+      <w:tr>
+        <w:trPr>
+          <w:trHeight w:val="456"/>
+        </w:trPr>
+        <w:tc>
+          <w:tcPr>
+            <w:cnfStyle w:val="001000000000" w:firstRow="0" w:lastRow="0" w:firstColumn="1" w:lastColumn="0" w:oddVBand="0" w:evenVBand="0" w:oddHBand="0" w:evenHBand="0" w:firstRowFirstColumn="0" w:firstRowLastColumn="0" w:lastRowFirstColumn="0" w:lastRowLastColumn="0"/>
+            <w:tcW w:w="1250" w:type="pct"/>
+            <w:shd w:val="clear" w:color="auto" w:fill="A8D08D" w:themeFill="accent6" w:themeFillTint="99"/>
+            <w:vAlign w:val="center"/>
+          </w:tcPr>
+          <w:p>
+            <w:pPr>
+              <w:jc w:val="center"/>
+            </w:pPr>
+          </w:p>
+        </w:tc>
+        <w:tc>
+          <w:tcPr>
+            <w:tcW w:w="2374" w:type="pct"/>
+            <w:vAlign w:val="center"/>
+          </w:tcPr>
+          <w:p>
+            <w:pPr>
+              <w:jc w:val="center"/>
+              <w:cnfStyle w:val="000000000000" w:firstRow="0" w:lastRow="0" w:firstColumn="0" w:lastColumn="0" w:oddVBand="0" w:evenVBand="0" w:oddHBand="0" w:evenHBand="0" w:firstRowFirstColumn="0" w:firstRowLastColumn="0" w:lastRowFirstColumn="0" w:lastRowLastColumn="0"/>
+            </w:pPr>
+          </w:p>
+        </w:tc>
+        <w:tc>
+          <w:tcPr>
+            <w:tcW w:w="1376" w:type="pct"/>
+            <w:vAlign w:val="center"/>
+          </w:tcPr>
+          <w:p>
+            <w:pPr>
+              <w:jc w:val="center"/>
+              <w:cnfStyle w:val="000000000000" w:firstRow="0" w:lastRow="0" w:firstColumn="0" w:lastColumn="0" w:oddVBand="0" w:evenVBand="0" w:oddHBand="0" w:evenHBand="0" w:firstRowFirstColumn="0" w:firstRowLastColumn="0" w:lastRowFirstColumn="0" w:lastRowLastColumn="0"/>
+            </w:pPr>
+          </w:p>
+        </w:tc>
+      </w:tr>
+    </w:tbl>
+    <w:p/>
+    <w:p>
+      <w:pPr>
+        <w:pStyle w:val="Paragraphedeliste"/>
+        <w:contextualSpacing w:val="0"/>
+      </w:pPr>
     </w:p>
     <w:p>
       <w:pPr>
@@ -1375,13 +2024,8 @@
       <w:r>
         <w:t xml:space="preserve"> </w:t>
       </w:r>
-      <w:proofErr w:type="spellStart"/>
-      <w:r>
-        <w:t>BDE</w:t>
-      </w:r>
-      <w:proofErr w:type="spellEnd"/>
-      <w:r>
-        <w:t xml:space="preserve"> (1000 </w:t>
+      <w:r>
+        <w:t xml:space="preserve">BDE (1000 </w:t>
       </w:r>
       <w:r>
         <w:t>€</w:t>
@@ -2287,6 +2931,112 @@
       <w:szCs w:val="18"/>
     </w:rPr>
   </w:style>
+  <w:style w:type="table" w:styleId="TableauGrille5Fonc-Accentuation6">
+    <w:name w:val="Grid Table 5 Dark Accent 6"/>
+    <w:basedOn w:val="TableauNormal"/>
+    <w:uiPriority w:val="50"/>
+    <w:rsid w:val="00B11D8F"/>
+    <w:pPr>
+      <w:spacing w:after="0" w:line="240" w:lineRule="auto"/>
+    </w:pPr>
+    <w:tblPr>
+      <w:tblStyleRowBandSize w:val="1"/>
+      <w:tblStyleColBandSize w:val="1"/>
+      <w:tblBorders>
+        <w:top w:val="single" w:sz="4" w:space="0" w:color="FFFFFF" w:themeColor="background1"/>
+        <w:left w:val="single" w:sz="4" w:space="0" w:color="FFFFFF" w:themeColor="background1"/>
+        <w:bottom w:val="single" w:sz="4" w:space="0" w:color="FFFFFF" w:themeColor="background1"/>
+        <w:right w:val="single" w:sz="4" w:space="0" w:color="FFFFFF" w:themeColor="background1"/>
+        <w:insideH w:val="single" w:sz="4" w:space="0" w:color="FFFFFF" w:themeColor="background1"/>
+        <w:insideV w:val="single" w:sz="4" w:space="0" w:color="FFFFFF" w:themeColor="background1"/>
+      </w:tblBorders>
+    </w:tblPr>
+    <w:tcPr>
+      <w:shd w:val="clear" w:color="auto" w:fill="E2EFD9" w:themeFill="accent6" w:themeFillTint="33"/>
+    </w:tcPr>
+    <w:tblStylePr w:type="firstRow">
+      <w:rPr>
+        <w:b/>
+        <w:bCs/>
+        <w:color w:val="FFFFFF" w:themeColor="background1"/>
+      </w:rPr>
+      <w:tblPr/>
+      <w:tcPr>
+        <w:tcBorders>
+          <w:top w:val="single" w:sz="4" w:space="0" w:color="FFFFFF" w:themeColor="background1"/>
+          <w:left w:val="single" w:sz="4" w:space="0" w:color="FFFFFF" w:themeColor="background1"/>
+          <w:right w:val="single" w:sz="4" w:space="0" w:color="FFFFFF" w:themeColor="background1"/>
+          <w:insideH w:val="nil"/>
+          <w:insideV w:val="nil"/>
+        </w:tcBorders>
+        <w:shd w:val="clear" w:color="auto" w:fill="70AD47" w:themeFill="accent6"/>
+      </w:tcPr>
+    </w:tblStylePr>
+    <w:tblStylePr w:type="lastRow">
+      <w:rPr>
+        <w:b/>
+        <w:bCs/>
+        <w:color w:val="FFFFFF" w:themeColor="background1"/>
+      </w:rPr>
+      <w:tblPr/>
+      <w:tcPr>
+        <w:tcBorders>
+          <w:left w:val="single" w:sz="4" w:space="0" w:color="FFFFFF" w:themeColor="background1"/>
+          <w:bottom w:val="single" w:sz="4" w:space="0" w:color="FFFFFF" w:themeColor="background1"/>
+          <w:right w:val="single" w:sz="4" w:space="0" w:color="FFFFFF" w:themeColor="background1"/>
+          <w:insideH w:val="nil"/>
+          <w:insideV w:val="nil"/>
+        </w:tcBorders>
+        <w:shd w:val="clear" w:color="auto" w:fill="70AD47" w:themeFill="accent6"/>
+      </w:tcPr>
+    </w:tblStylePr>
+    <w:tblStylePr w:type="firstCol">
+      <w:rPr>
+        <w:b/>
+        <w:bCs/>
+        <w:color w:val="FFFFFF" w:themeColor="background1"/>
+      </w:rPr>
+      <w:tblPr/>
+      <w:tcPr>
+        <w:tcBorders>
+          <w:top w:val="single" w:sz="4" w:space="0" w:color="FFFFFF" w:themeColor="background1"/>
+          <w:left w:val="single" w:sz="4" w:space="0" w:color="FFFFFF" w:themeColor="background1"/>
+          <w:bottom w:val="single" w:sz="4" w:space="0" w:color="FFFFFF" w:themeColor="background1"/>
+          <w:insideV w:val="nil"/>
+        </w:tcBorders>
+        <w:shd w:val="clear" w:color="auto" w:fill="70AD47" w:themeFill="accent6"/>
+      </w:tcPr>
+    </w:tblStylePr>
+    <w:tblStylePr w:type="lastCol">
+      <w:rPr>
+        <w:b/>
+        <w:bCs/>
+        <w:color w:val="FFFFFF" w:themeColor="background1"/>
+      </w:rPr>
+      <w:tblPr/>
+      <w:tcPr>
+        <w:tcBorders>
+          <w:top w:val="single" w:sz="4" w:space="0" w:color="FFFFFF" w:themeColor="background1"/>
+          <w:bottom w:val="single" w:sz="4" w:space="0" w:color="FFFFFF" w:themeColor="background1"/>
+          <w:right w:val="single" w:sz="4" w:space="0" w:color="FFFFFF" w:themeColor="background1"/>
+          <w:insideV w:val="nil"/>
+        </w:tcBorders>
+        <w:shd w:val="clear" w:color="auto" w:fill="70AD47" w:themeFill="accent6"/>
+      </w:tcPr>
+    </w:tblStylePr>
+    <w:tblStylePr w:type="band1Vert">
+      <w:tblPr/>
+      <w:tcPr>
+        <w:shd w:val="clear" w:color="auto" w:fill="C5E0B3" w:themeFill="accent6" w:themeFillTint="66"/>
+      </w:tcPr>
+    </w:tblStylePr>
+    <w:tblStylePr w:type="band1Horz">
+      <w:tblPr/>
+      <w:tcPr>
+        <w:shd w:val="clear" w:color="auto" w:fill="C5E0B3" w:themeFill="accent6" w:themeFillTint="66"/>
+      </w:tcPr>
+    </w:tblStylePr>
+  </w:style>
 </w:styles>
 </file>
 
@@ -2590,7 +3340,7 @@
 </file>
 
 <file path=customXml/itemProps1.xml><?xml version="1.0" encoding="utf-8"?>
-<ds:datastoreItem xmlns:ds="http://schemas.openxmlformats.org/officeDocument/2006/customXml" ds:itemID="{C6116DFA-351F-49E8-986C-F27D068DD282}">
+<ds:datastoreItem xmlns:ds="http://schemas.openxmlformats.org/officeDocument/2006/customXml" ds:itemID="{8B5D155B-9EC6-4F82-A814-530C39070408}">
   <ds:schemaRefs>
     <ds:schemaRef ds:uri="http://schemas.openxmlformats.org/officeDocument/2006/bibliography"/>
   </ds:schemaRefs>

</xml_diff>